<commit_message>
converted pdf to docx
</commit_message>
<xml_diff>
--- a/cv_Liang_Ding.docx
+++ b/cv_Liang_Ding.docx
@@ -44,7 +44,7 @@
       <w:pPr>
         <w:pStyle w:val="BodyText"/>
         <w:spacing w:before="218"/>
-        <w:ind w:left="3" w:right="79" w:firstLine="0"/>
+        <w:ind w:left="3" w:right="199"/>
         <w:jc w:val="center"/>
       </w:pPr>
       <w:r>
@@ -138,7 +138,7 @@
       <w:pPr>
         <w:pStyle w:val="BodyText"/>
         <w:spacing w:before="12"/>
-        <w:ind w:left="2" w:right="79" w:firstLine="0"/>
+        <w:ind w:left="1" w:right="199"/>
         <w:jc w:val="center"/>
       </w:pPr>
       <w:r>
@@ -242,7 +242,7 @@
       <w:pPr>
         <w:pStyle w:val="BodyText"/>
         <w:spacing w:before="41"/>
-        <w:ind w:left="0" w:firstLine="0"/>
+        <w:ind w:left="0"/>
         <w:jc w:val="left"/>
       </w:pPr>
     </w:p>
@@ -250,6 +250,7 @@
       <w:pPr>
         <w:pStyle w:val="Heading1"/>
         <w:spacing w:before="1"/>
+        <w:ind w:left="119"/>
       </w:pPr>
       <w:r>
         <w:rPr>
@@ -263,7 +264,7 @@
       <w:pPr>
         <w:pStyle w:val="BodyText"/>
         <w:spacing w:before="5"/>
-        <w:ind w:left="0" w:firstLine="0"/>
+        <w:ind w:left="0"/>
         <w:jc w:val="left"/>
         <w:rPr>
           <w:b/>
@@ -351,10 +352,10 @@
     <w:p>
       <w:pPr>
         <w:tabs>
-          <w:tab w:pos="8059" w:val="left" w:leader="none"/>
+          <w:tab w:pos="8079" w:val="left" w:leader="none"/>
         </w:tabs>
         <w:spacing w:before="85"/>
-        <w:ind w:left="427" w:right="0" w:firstLine="0"/>
+        <w:ind w:left="447" w:right="0" w:firstLine="0"/>
         <w:jc w:val="both"/>
         <w:rPr>
           <w:sz w:val="22"/>
@@ -446,10 +447,10 @@
     <w:p>
       <w:pPr>
         <w:tabs>
-          <w:tab w:pos="8739" w:val="left" w:leader="none"/>
+          <w:tab w:pos="8759" w:val="left" w:leader="none"/>
         </w:tabs>
         <w:spacing w:before="21"/>
-        <w:ind w:left="427" w:right="0" w:firstLine="0"/>
+        <w:ind w:left="447" w:right="0" w:firstLine="0"/>
         <w:jc w:val="both"/>
         <w:rPr>
           <w:i/>
@@ -536,10 +537,10 @@
           <w:numId w:val="1"/>
         </w:numPr>
         <w:tabs>
-          <w:tab w:pos="427" w:val="left" w:leader="none"/>
+          <w:tab w:pos="447" w:val="left" w:leader="none"/>
         </w:tabs>
         <w:spacing w:line="240" w:lineRule="auto" w:before="38" w:after="0"/>
-        <w:ind w:left="427" w:right="141" w:hanging="170"/>
+        <w:ind w:left="447" w:right="281" w:hanging="170"/>
         <w:jc w:val="both"/>
         <w:rPr>
           <w:sz w:val="22"/>
@@ -949,10 +950,10 @@
           <w:numId w:val="1"/>
         </w:numPr>
         <w:tabs>
-          <w:tab w:pos="427" w:val="left" w:leader="none"/>
+          <w:tab w:pos="447" w:val="left" w:leader="none"/>
         </w:tabs>
         <w:spacing w:line="220" w:lineRule="auto" w:before="0" w:after="0"/>
-        <w:ind w:left="427" w:right="176" w:hanging="170"/>
+        <w:ind w:left="447" w:right="316" w:hanging="170"/>
         <w:jc w:val="both"/>
         <w:rPr>
           <w:sz w:val="22"/>
@@ -1300,7 +1301,7 @@
       <w:pPr>
         <w:pStyle w:val="BodyText"/>
         <w:spacing w:line="239" w:lineRule="exact" w:before="23"/>
-        <w:ind w:left="427" w:firstLine="0"/>
+        <w:ind w:left="447"/>
       </w:pPr>
       <w:r>
         <w:rPr>
@@ -1341,10 +1342,10 @@
           <w:numId w:val="1"/>
         </w:numPr>
         <w:tabs>
-          <w:tab w:pos="427" w:val="left" w:leader="none"/>
+          <w:tab w:pos="447" w:val="left" w:leader="none"/>
         </w:tabs>
         <w:spacing w:line="220" w:lineRule="auto" w:before="11" w:after="0"/>
-        <w:ind w:left="427" w:right="177" w:hanging="170"/>
+        <w:ind w:left="447" w:right="317" w:hanging="170"/>
         <w:jc w:val="both"/>
         <w:rPr>
           <w:sz w:val="22"/>
@@ -1354,7 +1355,53 @@
         <w:rPr>
           <w:sz w:val="22"/>
         </w:rPr>
-        <w:t>Architected customer-facing </w:t>
+        <w:t>Designed</w:t>
+      </w:r>
+      <w:r>
+        <w:rPr>
+          <w:spacing w:val="-14"/>
+          <w:sz w:val="22"/>
+        </w:rPr>
+        <w:t> </w:t>
+      </w:r>
+      <w:r>
+        <w:rPr>
+          <w:sz w:val="22"/>
+        </w:rPr>
+        <w:t>and</w:t>
+      </w:r>
+      <w:r>
+        <w:rPr>
+          <w:spacing w:val="-13"/>
+          <w:sz w:val="22"/>
+        </w:rPr>
+        <w:t> </w:t>
+      </w:r>
+      <w:r>
+        <w:rPr>
+          <w:sz w:val="22"/>
+        </w:rPr>
+        <w:t>delivered</w:t>
+      </w:r>
+      <w:r>
+        <w:rPr>
+          <w:spacing w:val="-13"/>
+          <w:sz w:val="22"/>
+        </w:rPr>
+        <w:t> </w:t>
+      </w:r>
+      <w:r>
+        <w:rPr>
+          <w:sz w:val="22"/>
+        </w:rPr>
+        <w:t>customer-facing</w:t>
+      </w:r>
+      <w:r>
+        <w:rPr>
+          <w:spacing w:val="-14"/>
+          <w:sz w:val="22"/>
+        </w:rPr>
+        <w:t> </w:t>
       </w:r>
       <w:hyperlink r:id="rId6">
         <w:r>
@@ -1364,19 +1411,91 @@
           </w:rPr>
           <w:t>tutorials</w:t>
         </w:r>
+        <w:r>
+          <w:rPr>
+            <w:color w:val="0000FF"/>
+            <w:spacing w:val="-13"/>
+            <w:sz w:val="22"/>
+          </w:rPr>
+          <w:t> </w:t>
+        </w:r>
+        <w:r>
+          <w:rPr>
+            <w:color w:val="0000FF"/>
+            <w:sz w:val="22"/>
+          </w:rPr>
+          <w:t>and</w:t>
+        </w:r>
+        <w:r>
+          <w:rPr>
+            <w:color w:val="0000FF"/>
+            <w:spacing w:val="-13"/>
+            <w:sz w:val="22"/>
+          </w:rPr>
+          <w:t> </w:t>
+        </w:r>
+        <w:r>
+          <w:rPr>
+            <w:color w:val="0000FF"/>
+            <w:sz w:val="22"/>
+          </w:rPr>
+          <w:t>analysis</w:t>
+        </w:r>
+        <w:r>
+          <w:rPr>
+            <w:color w:val="0000FF"/>
+            <w:spacing w:val="-13"/>
+            <w:sz w:val="22"/>
+          </w:rPr>
+          <w:t> </w:t>
+        </w:r>
+        <w:r>
+          <w:rPr>
+            <w:color w:val="0000FF"/>
+            <w:sz w:val="22"/>
+          </w:rPr>
+          <w:t>workflows</w:t>
+        </w:r>
       </w:hyperlink>
       <w:r>
         <w:rPr>
           <w:color w:val="0000FF"/>
-          <w:sz w:val="22"/>
-        </w:rPr>
-        <w:t> </w:t>
-      </w:r>
-      <w:r>
-        <w:rPr>
-          <w:sz w:val="22"/>
-        </w:rPr>
-        <w:t>for </w:t>
+          <w:spacing w:val="-14"/>
+          <w:sz w:val="22"/>
+        </w:rPr>
+        <w:t> </w:t>
+      </w:r>
+      <w:r>
+        <w:rPr>
+          <w:sz w:val="22"/>
+        </w:rPr>
+        <w:t>(e.g.,</w:t>
+      </w:r>
+      <w:r>
+        <w:rPr>
+          <w:spacing w:val="-13"/>
+          <w:sz w:val="22"/>
+        </w:rPr>
+        <w:t> </w:t>
+      </w:r>
+      <w:r>
+        <w:rPr>
+          <w:sz w:val="22"/>
+        </w:rPr>
+        <w:t>clustering,</w:t>
+      </w:r>
+      <w:r>
+        <w:rPr>
+          <w:spacing w:val="-13"/>
+          <w:sz w:val="22"/>
+        </w:rPr>
+        <w:t> </w:t>
+      </w:r>
+      <w:r>
+        <w:rPr>
+          <w:sz w:val="22"/>
+        </w:rPr>
+        <w:t>annotation, integration, imputation) to support adoption of </w:t>
       </w:r>
       <w:hyperlink r:id="rId7">
         <w:r>
@@ -1389,29 +1508,9 @@
       </w:hyperlink>
       <w:r>
         <w:rPr>
-          <w:color w:val="0000FF"/>
-          <w:sz w:val="22"/>
-        </w:rPr>
-        <w:t> </w:t>
-      </w:r>
-      <w:r>
-        <w:rPr>
-          <w:sz w:val="22"/>
-        </w:rPr>
-        <w:t>data analysis (clustering, annotation, integration, imputation, etc.)</w:t>
-      </w:r>
-      <w:r>
-        <w:rPr>
-          <w:spacing w:val="40"/>
-          <w:sz w:val="22"/>
-        </w:rPr>
-        <w:t> </w:t>
-      </w:r>
-      <w:r>
-        <w:rPr>
-          <w:sz w:val="22"/>
-        </w:rPr>
-        <w:t>to accelerate platform adoption.</w:t>
+          <w:sz w:val="22"/>
+        </w:rPr>
+        <w:t>, Spatial Genomics’ imaging platform.</w:t>
       </w:r>
     </w:p>
     <w:p>
@@ -1422,10 +1521,10 @@
           <w:numId w:val="1"/>
         </w:numPr>
         <w:tabs>
-          <w:tab w:pos="427" w:val="left" w:leader="none"/>
+          <w:tab w:pos="447" w:val="left" w:leader="none"/>
         </w:tabs>
         <w:spacing w:line="220" w:lineRule="auto" w:before="4" w:after="0"/>
-        <w:ind w:left="427" w:right="177" w:hanging="170"/>
+        <w:ind w:left="447" w:right="317" w:hanging="170"/>
         <w:jc w:val="both"/>
         <w:rPr>
           <w:sz w:val="22"/>
@@ -1449,17 +1548,17 @@
       <w:pPr>
         <w:pStyle w:val="BodyText"/>
         <w:spacing w:before="20"/>
-        <w:ind w:left="0" w:firstLine="0"/>
+        <w:ind w:left="0"/>
         <w:jc w:val="left"/>
       </w:pPr>
     </w:p>
     <w:p>
       <w:pPr>
         <w:tabs>
-          <w:tab w:pos="7005" w:val="left" w:leader="none"/>
+          <w:tab w:pos="7025" w:val="left" w:leader="none"/>
         </w:tabs>
         <w:spacing w:before="0"/>
-        <w:ind w:left="427" w:right="0" w:firstLine="0"/>
+        <w:ind w:left="447" w:right="0" w:firstLine="0"/>
         <w:jc w:val="both"/>
         <w:rPr>
           <w:sz w:val="22"/>
@@ -1562,6 +1661,7 @@
       </w:r>
       <w:r>
         <w:rPr>
+          <w:spacing w:val="1"/>
           <w:sz w:val="22"/>
         </w:rPr>
         <w:t> </w:t>
@@ -1577,10 +1677,10 @@
     <w:p>
       <w:pPr>
         <w:tabs>
-          <w:tab w:pos="8738" w:val="left" w:leader="none"/>
+          <w:tab w:pos="8758" w:val="left" w:leader="none"/>
         </w:tabs>
         <w:spacing w:before="21"/>
-        <w:ind w:left="427" w:right="0" w:firstLine="0"/>
+        <w:ind w:left="447" w:right="0" w:firstLine="0"/>
         <w:jc w:val="both"/>
         <w:rPr>
           <w:i/>
@@ -1651,10 +1751,10 @@
           <w:numId w:val="1"/>
         </w:numPr>
         <w:tabs>
-          <w:tab w:pos="427" w:val="left" w:leader="none"/>
+          <w:tab w:pos="447" w:val="left" w:leader="none"/>
         </w:tabs>
         <w:spacing w:line="240" w:lineRule="auto" w:before="38" w:after="0"/>
-        <w:ind w:left="427" w:right="176" w:hanging="170"/>
+        <w:ind w:left="447" w:right="316" w:hanging="170"/>
         <w:jc w:val="both"/>
         <w:rPr>
           <w:sz w:val="22"/>
@@ -1662,157 +1762,156 @@
       </w:pPr>
       <w:r>
         <w:rPr>
-          <w:spacing w:val="-4"/>
-          <w:sz w:val="22"/>
-        </w:rPr>
-        <w:t>Pioneered a deep generative-based (autoencoders and Bayesian inference) spatial niche alignment algo- rithm</w:t>
-      </w:r>
-      <w:r>
-        <w:rPr>
-          <w:spacing w:val="-9"/>
-          <w:sz w:val="22"/>
-        </w:rPr>
-        <w:t> </w:t>
-      </w:r>
-      <w:r>
-        <w:rPr>
-          <w:spacing w:val="-4"/>
+          <w:spacing w:val="-2"/>
+          <w:sz w:val="22"/>
+        </w:rPr>
+        <w:t>Pioneered a deep generative model-based algorithm (autoencoders and Bayesian inference) for spatial niche</w:t>
+      </w:r>
+      <w:r>
+        <w:rPr>
+          <w:spacing w:val="-8"/>
+          <w:sz w:val="22"/>
+        </w:rPr>
+        <w:t> </w:t>
+      </w:r>
+      <w:r>
+        <w:rPr>
+          <w:spacing w:val="-2"/>
+          <w:sz w:val="22"/>
+        </w:rPr>
+        <w:t>alignment,</w:t>
+      </w:r>
+      <w:r>
+        <w:rPr>
+          <w:spacing w:val="-7"/>
+          <w:sz w:val="22"/>
+        </w:rPr>
+        <w:t> </w:t>
+      </w:r>
+      <w:r>
+        <w:rPr>
+          <w:spacing w:val="-2"/>
+          <w:sz w:val="22"/>
+        </w:rPr>
+        <w:t>correcting</w:t>
+      </w:r>
+      <w:r>
+        <w:rPr>
+          <w:spacing w:val="-8"/>
+          <w:sz w:val="22"/>
+        </w:rPr>
+        <w:t> </w:t>
+      </w:r>
+      <w:r>
+        <w:rPr>
+          <w:spacing w:val="-2"/>
+          <w:sz w:val="22"/>
+        </w:rPr>
+        <w:t>transcript</w:t>
+      </w:r>
+      <w:r>
+        <w:rPr>
+          <w:spacing w:val="-8"/>
+          <w:sz w:val="22"/>
+        </w:rPr>
+        <w:t> </w:t>
+      </w:r>
+      <w:r>
+        <w:rPr>
+          <w:spacing w:val="-2"/>
+          <w:sz w:val="22"/>
+        </w:rPr>
+        <w:t>misassignments</w:t>
+      </w:r>
+      <w:r>
+        <w:rPr>
+          <w:spacing w:val="-8"/>
+          <w:sz w:val="22"/>
+        </w:rPr>
+        <w:t> </w:t>
+      </w:r>
+      <w:r>
+        <w:rPr>
+          <w:spacing w:val="-2"/>
+          <w:sz w:val="22"/>
+        </w:rPr>
+        <w:t>by</w:t>
+      </w:r>
+      <w:r>
+        <w:rPr>
+          <w:spacing w:val="-8"/>
+          <w:sz w:val="22"/>
+        </w:rPr>
+        <w:t> </w:t>
+      </w:r>
+      <w:r>
+        <w:rPr>
+          <w:spacing w:val="-2"/>
           <w:sz w:val="22"/>
         </w:rPr>
         <w:t>integrating</w:t>
       </w:r>
       <w:r>
         <w:rPr>
-          <w:spacing w:val="-9"/>
-          <w:sz w:val="22"/>
-        </w:rPr>
-        <w:t> </w:t>
-      </w:r>
-      <w:r>
-        <w:rPr>
-          <w:spacing w:val="-4"/>
-          <w:sz w:val="22"/>
-        </w:rPr>
-        <w:t>spatial, imaging, and</w:t>
-      </w:r>
-      <w:r>
-        <w:rPr>
-          <w:spacing w:val="-9"/>
-          <w:sz w:val="22"/>
-        </w:rPr>
-        <w:t> </w:t>
-      </w:r>
-      <w:r>
-        <w:rPr>
-          <w:spacing w:val="-4"/>
-          <w:sz w:val="22"/>
-        </w:rPr>
-        <w:t>expression</w:t>
-      </w:r>
-      <w:r>
-        <w:rPr>
-          <w:spacing w:val="-9"/>
-          <w:sz w:val="22"/>
-        </w:rPr>
-        <w:t> </w:t>
-      </w:r>
-      <w:r>
-        <w:rPr>
-          <w:spacing w:val="-4"/>
-          <w:sz w:val="22"/>
-        </w:rPr>
-        <w:t>data</w:t>
-      </w:r>
-      <w:r>
-        <w:rPr>
-          <w:spacing w:val="-9"/>
-          <w:sz w:val="22"/>
-        </w:rPr>
-        <w:t> </w:t>
-      </w:r>
-      <w:r>
-        <w:rPr>
-          <w:spacing w:val="-4"/>
-          <w:sz w:val="22"/>
-        </w:rPr>
-        <w:t>to</w:t>
-      </w:r>
-      <w:r>
-        <w:rPr>
-          <w:spacing w:val="-9"/>
-          <w:sz w:val="22"/>
-        </w:rPr>
-        <w:t> </w:t>
-      </w:r>
-      <w:r>
-        <w:rPr>
-          <w:spacing w:val="-4"/>
-          <w:sz w:val="22"/>
-        </w:rPr>
-        <w:t>correct</w:t>
-      </w:r>
-      <w:r>
-        <w:rPr>
-          <w:spacing w:val="-9"/>
-          <w:sz w:val="22"/>
-        </w:rPr>
-        <w:t> </w:t>
-      </w:r>
-      <w:r>
-        <w:rPr>
-          <w:spacing w:val="-4"/>
-          <w:sz w:val="22"/>
-        </w:rPr>
-        <w:t>misassigned</w:t>
-      </w:r>
-      <w:r>
-        <w:rPr>
-          <w:spacing w:val="-9"/>
-          <w:sz w:val="22"/>
-        </w:rPr>
-        <w:t> </w:t>
-      </w:r>
-      <w:r>
-        <w:rPr>
-          <w:spacing w:val="-4"/>
-          <w:sz w:val="22"/>
-        </w:rPr>
-        <w:t>transcripts</w:t>
-      </w:r>
-      <w:r>
-        <w:rPr>
-          <w:spacing w:val="-9"/>
-          <w:sz w:val="22"/>
-        </w:rPr>
-        <w:t> </w:t>
-      </w:r>
-      <w:r>
-        <w:rPr>
-          <w:spacing w:val="-4"/>
-          <w:sz w:val="22"/>
-        </w:rPr>
-        <w:t>from</w:t>
-      </w:r>
-      <w:r>
-        <w:rPr>
-          <w:spacing w:val="-9"/>
-          <w:sz w:val="22"/>
-        </w:rPr>
-        <w:t> </w:t>
-      </w:r>
-      <w:r>
-        <w:rPr>
-          <w:spacing w:val="-4"/>
-          <w:sz w:val="22"/>
-        </w:rPr>
-        <w:t>imperfect </w:t>
-      </w:r>
-      <w:r>
-        <w:rPr>
-          <w:spacing w:val="-2"/>
-          <w:sz w:val="22"/>
-        </w:rPr>
-        <w:t>segmentation.</w:t>
+          <w:spacing w:val="-8"/>
+          <w:sz w:val="22"/>
+        </w:rPr>
+        <w:t> </w:t>
+      </w:r>
+      <w:r>
+        <w:rPr>
+          <w:spacing w:val="-2"/>
+          <w:sz w:val="22"/>
+        </w:rPr>
+        <w:t>imaging,</w:t>
+      </w:r>
+      <w:r>
+        <w:rPr>
+          <w:spacing w:val="-8"/>
+          <w:sz w:val="22"/>
+        </w:rPr>
+        <w:t> </w:t>
+      </w:r>
+      <w:r>
+        <w:rPr>
+          <w:spacing w:val="-2"/>
+          <w:sz w:val="22"/>
+        </w:rPr>
+        <w:t>spatial</w:t>
+      </w:r>
+      <w:r>
+        <w:rPr>
+          <w:spacing w:val="-8"/>
+          <w:sz w:val="22"/>
+        </w:rPr>
+        <w:t> </w:t>
+      </w:r>
+      <w:r>
+        <w:rPr>
+          <w:spacing w:val="-2"/>
+          <w:sz w:val="22"/>
+        </w:rPr>
+        <w:t>coordinates,</w:t>
+      </w:r>
+      <w:r>
+        <w:rPr>
+          <w:spacing w:val="-8"/>
+          <w:sz w:val="22"/>
+        </w:rPr>
+        <w:t> </w:t>
+      </w:r>
+      <w:r>
+        <w:rPr>
+          <w:spacing w:val="-2"/>
+          <w:sz w:val="22"/>
+        </w:rPr>
+        <w:t>and </w:t>
+      </w:r>
+      <w:r>
+        <w:rPr>
+          <w:sz w:val="22"/>
+        </w:rPr>
+        <w:t>expression data.</w:t>
       </w:r>
     </w:p>
     <w:p>
@@ -1823,10 +1922,10 @@
           <w:numId w:val="1"/>
         </w:numPr>
         <w:tabs>
-          <w:tab w:pos="427" w:val="left" w:leader="none"/>
+          <w:tab w:pos="447" w:val="left" w:leader="none"/>
         </w:tabs>
         <w:spacing w:line="220" w:lineRule="auto" w:before="0" w:after="0"/>
-        <w:ind w:left="427" w:right="177" w:hanging="170"/>
+        <w:ind w:left="447" w:right="317" w:hanging="170"/>
         <w:jc w:val="both"/>
         <w:rPr>
           <w:sz w:val="22"/>
@@ -2018,10 +2117,10 @@
           <w:numId w:val="1"/>
         </w:numPr>
         <w:tabs>
-          <w:tab w:pos="427" w:val="left" w:leader="none"/>
+          <w:tab w:pos="447" w:val="left" w:leader="none"/>
         </w:tabs>
         <w:spacing w:line="220" w:lineRule="auto" w:before="2" w:after="0"/>
-        <w:ind w:left="427" w:right="114" w:hanging="170"/>
+        <w:ind w:left="447" w:right="317" w:hanging="170"/>
         <w:jc w:val="both"/>
         <w:rPr>
           <w:sz w:val="22"/>
@@ -2029,17 +2128,9 @@
       </w:pPr>
       <w:r>
         <w:rPr>
-          <w:spacing w:val="-6"/>
-          <w:sz w:val="22"/>
-        </w:rPr>
-        <w:t>Executed comparative analysis of commercial in-situ platforms to guide 2nd-generation instrument/assay </w:t>
-      </w:r>
-      <w:r>
-        <w:rPr>
-          <w:spacing w:val="-4"/>
-          <w:sz w:val="22"/>
-        </w:rPr>
-        <w:t>R&amp;D.</w:t>
+          <w:sz w:val="22"/>
+        </w:rPr>
+        <w:t>Conducted comparative benchmarking of commercial in situ platforms to inform second-generation platform and assay development.</w:t>
       </w:r>
     </w:p>
     <w:p>
@@ -2050,11 +2141,11 @@
           <w:numId w:val="1"/>
         </w:numPr>
         <w:tabs>
-          <w:tab w:pos="426" w:val="left" w:leader="none"/>
+          <w:tab w:pos="446" w:val="left" w:leader="none"/>
         </w:tabs>
         <w:spacing w:line="346" w:lineRule="exact" w:before="0" w:after="0"/>
-        <w:ind w:left="426" w:right="0" w:hanging="169"/>
-        <w:jc w:val="left"/>
+        <w:ind w:left="446" w:right="0" w:hanging="169"/>
+        <w:jc w:val="both"/>
         <w:rPr>
           <w:sz w:val="22"/>
         </w:rPr>
@@ -2182,10 +2273,10 @@
     <w:p>
       <w:pPr>
         <w:tabs>
-          <w:tab w:pos="6920" w:val="left" w:leader="none"/>
+          <w:tab w:pos="6941" w:val="left" w:leader="none"/>
         </w:tabs>
         <w:spacing w:before="222"/>
-        <w:ind w:left="427" w:right="0" w:firstLine="0"/>
+        <w:ind w:left="447" w:right="0" w:firstLine="0"/>
         <w:jc w:val="left"/>
         <w:rPr>
           <w:sz w:val="22"/>
@@ -2337,10 +2428,10 @@
     <w:p>
       <w:pPr>
         <w:tabs>
-          <w:tab w:pos="8791" w:val="left" w:leader="none"/>
+          <w:tab w:pos="8811" w:val="left" w:leader="none"/>
         </w:tabs>
         <w:spacing w:before="21"/>
-        <w:ind w:left="427" w:right="0" w:firstLine="0"/>
+        <w:ind w:left="447" w:right="0" w:firstLine="0"/>
         <w:jc w:val="left"/>
         <w:rPr>
           <w:i/>
@@ -2427,10 +2518,10 @@
           <w:numId w:val="1"/>
         </w:numPr>
         <w:tabs>
-          <w:tab w:pos="427" w:val="left" w:leader="none"/>
+          <w:tab w:pos="447" w:val="left" w:leader="none"/>
         </w:tabs>
         <w:spacing w:line="220" w:lineRule="auto" w:before="60" w:after="0"/>
-        <w:ind w:left="427" w:right="176" w:hanging="170"/>
+        <w:ind w:left="447" w:right="316" w:hanging="170"/>
         <w:jc w:val="left"/>
         <w:rPr>
           <w:sz w:val="22"/>
@@ -2608,7 +2699,7 @@
       <w:pPr>
         <w:pStyle w:val="BodyText"/>
         <w:spacing w:line="259" w:lineRule="auto" w:before="25"/>
-        <w:ind w:left="427" w:firstLine="0"/>
+        <w:ind w:left="447"/>
         <w:jc w:val="left"/>
       </w:pPr>
       <w:hyperlink r:id="rId9">
@@ -2737,7 +2828,7 @@
       <w:pPr>
         <w:pStyle w:val="BodyText"/>
         <w:spacing w:line="259" w:lineRule="auto" w:before="2"/>
-        <w:ind w:left="427" w:right="2037" w:firstLine="0"/>
+        <w:ind w:left="447" w:right="2177"/>
         <w:jc w:val="left"/>
       </w:pPr>
       <w:hyperlink r:id="rId10">
@@ -2840,10 +2931,10 @@
           <w:numId w:val="1"/>
         </w:numPr>
         <w:tabs>
-          <w:tab w:pos="426" w:val="left" w:leader="none"/>
+          <w:tab w:pos="446" w:val="left" w:leader="none"/>
         </w:tabs>
         <w:spacing w:line="311" w:lineRule="exact" w:before="0" w:after="0"/>
-        <w:ind w:left="426" w:right="0" w:hanging="169"/>
+        <w:ind w:left="446" w:right="0" w:hanging="169"/>
         <w:jc w:val="left"/>
         <w:rPr>
           <w:sz w:val="22"/>
@@ -2885,6 +2976,7 @@
       </w:r>
       <w:r>
         <w:rPr>
+          <w:spacing w:val="-1"/>
           <w:sz w:val="22"/>
         </w:rPr>
         <w:t> </w:t>
@@ -2898,6 +2990,32 @@
       </w:r>
       <w:r>
         <w:rPr>
+          <w:sz w:val="22"/>
+        </w:rPr>
+        <w:t> </w:t>
+      </w:r>
+      <w:r>
+        <w:rPr>
+          <w:spacing w:val="-4"/>
+          <w:sz w:val="22"/>
+        </w:rPr>
+        <w:t>identify</w:t>
+      </w:r>
+      <w:r>
+        <w:rPr>
+          <w:sz w:val="22"/>
+        </w:rPr>
+        <w:t> </w:t>
+      </w:r>
+      <w:r>
+        <w:rPr>
+          <w:spacing w:val="-4"/>
+          <w:sz w:val="22"/>
+        </w:rPr>
+        <w:t>cancer</w:t>
+      </w:r>
+      <w:r>
+        <w:rPr>
           <w:spacing w:val="-1"/>
           <w:sz w:val="22"/>
         </w:rPr>
@@ -2908,7 +3026,7 @@
           <w:spacing w:val="-4"/>
           <w:sz w:val="22"/>
         </w:rPr>
-        <w:t>identify</w:t>
+        <w:t>biomarkers/therapeutic</w:t>
       </w:r>
       <w:r>
         <w:rPr>
@@ -2921,7 +3039,7 @@
           <w:spacing w:val="-4"/>
           <w:sz w:val="22"/>
         </w:rPr>
-        <w:t>cancer</w:t>
+        <w:t>targets</w:t>
       </w:r>
       <w:r>
         <w:rPr>
@@ -2934,7 +3052,7 @@
           <w:spacing w:val="-4"/>
           <w:sz w:val="22"/>
         </w:rPr>
-        <w:t>biomarkers/therapeutic</w:t>
+        <w:t>with</w:t>
       </w:r>
       <w:r>
         <w:rPr>
@@ -2948,37 +3066,10 @@
           <w:spacing w:val="-4"/>
           <w:sz w:val="22"/>
         </w:rPr>
-        <w:t>targets</w:t>
-      </w:r>
-      <w:r>
-        <w:rPr>
-          <w:sz w:val="22"/>
-        </w:rPr>
-        <w:t> </w:t>
-      </w:r>
-      <w:r>
-        <w:rPr>
-          <w:spacing w:val="-4"/>
-          <w:sz w:val="22"/>
-        </w:rPr>
-        <w:t>with</w:t>
-      </w:r>
-      <w:r>
-        <w:rPr>
-          <w:sz w:val="22"/>
-        </w:rPr>
-        <w:t> </w:t>
-      </w:r>
-      <w:r>
-        <w:rPr>
-          <w:spacing w:val="-4"/>
-          <w:sz w:val="22"/>
-        </w:rPr>
         <w:t>direct</w:t>
       </w:r>
       <w:r>
         <w:rPr>
-          <w:spacing w:val="-1"/>
           <w:sz w:val="22"/>
         </w:rPr>
         <w:t> </w:t>
@@ -2994,8 +3085,8 @@
     <w:p>
       <w:pPr>
         <w:pStyle w:val="BodyText"/>
-        <w:spacing w:line="228" w:lineRule="exact"/>
-        <w:ind w:left="427" w:firstLine="0"/>
+        <w:spacing w:line="228" w:lineRule="exact" w:before="0"/>
+        <w:ind w:left="447"/>
         <w:jc w:val="left"/>
       </w:pPr>
       <w:r>
@@ -3013,10 +3104,10 @@
           <w:numId w:val="1"/>
         </w:numPr>
         <w:tabs>
-          <w:tab w:pos="426" w:val="left" w:leader="none"/>
+          <w:tab w:pos="447" w:val="left" w:leader="none"/>
         </w:tabs>
-        <w:spacing w:line="352" w:lineRule="exact" w:before="0" w:after="0"/>
-        <w:ind w:left="426" w:right="0" w:hanging="169"/>
+        <w:spacing w:line="220" w:lineRule="auto" w:before="11" w:after="0"/>
+        <w:ind w:left="447" w:right="318" w:hanging="170"/>
         <w:jc w:val="left"/>
         <w:rPr>
           <w:sz w:val="22"/>
@@ -3024,131 +3115,173 @@
       </w:pPr>
       <w:r>
         <w:rPr>
-          <w:spacing w:val="-4"/>
-          <w:sz w:val="22"/>
-        </w:rPr>
-        <w:t>Co-authored</w:t>
-      </w:r>
-      <w:r>
-        <w:rPr>
-          <w:spacing w:val="6"/>
-          <w:sz w:val="22"/>
-        </w:rPr>
-        <w:t> </w:t>
-      </w:r>
-      <w:r>
-        <w:rPr>
-          <w:spacing w:val="-4"/>
-          <w:sz w:val="22"/>
-        </w:rPr>
-        <w:t>manuscripts</w:t>
-      </w:r>
-      <w:r>
-        <w:rPr>
-          <w:spacing w:val="6"/>
-          <w:sz w:val="22"/>
-        </w:rPr>
-        <w:t> </w:t>
-      </w:r>
-      <w:r>
-        <w:rPr>
-          <w:spacing w:val="-4"/>
+          <w:spacing w:val="-2"/>
+          <w:sz w:val="22"/>
+        </w:rPr>
+        <w:t>Contributed</w:t>
+      </w:r>
+      <w:r>
+        <w:rPr>
+          <w:spacing w:val="13"/>
+          <w:sz w:val="22"/>
+        </w:rPr>
+        <w:t> </w:t>
+      </w:r>
+      <w:r>
+        <w:rPr>
+          <w:spacing w:val="-2"/>
+          <w:sz w:val="22"/>
+        </w:rPr>
+        <w:t>to</w:t>
+      </w:r>
+      <w:r>
+        <w:rPr>
+          <w:spacing w:val="13"/>
+          <w:sz w:val="22"/>
+        </w:rPr>
+        <w:t> </w:t>
+      </w:r>
+      <w:r>
+        <w:rPr>
+          <w:spacing w:val="-2"/>
+          <w:sz w:val="22"/>
+        </w:rPr>
+        <w:t>research</w:t>
+      </w:r>
+      <w:r>
+        <w:rPr>
+          <w:spacing w:val="13"/>
+          <w:sz w:val="22"/>
+        </w:rPr>
+        <w:t> </w:t>
+      </w:r>
+      <w:r>
+        <w:rPr>
+          <w:spacing w:val="-2"/>
+          <w:sz w:val="22"/>
+        </w:rPr>
+        <w:t>funding</w:t>
+      </w:r>
+      <w:r>
+        <w:rPr>
+          <w:spacing w:val="13"/>
+          <w:sz w:val="22"/>
+        </w:rPr>
+        <w:t> </w:t>
+      </w:r>
+      <w:r>
+        <w:rPr>
+          <w:spacing w:val="-2"/>
+          <w:sz w:val="22"/>
+        </w:rPr>
+        <w:t>through</w:t>
+      </w:r>
+      <w:r>
+        <w:rPr>
+          <w:spacing w:val="13"/>
+          <w:sz w:val="22"/>
+        </w:rPr>
+        <w:t> </w:t>
+      </w:r>
+      <w:r>
+        <w:rPr>
+          <w:spacing w:val="-2"/>
+          <w:sz w:val="22"/>
+        </w:rPr>
+        <w:t>co-authorship</w:t>
+      </w:r>
+      <w:r>
+        <w:rPr>
+          <w:spacing w:val="13"/>
+          <w:sz w:val="22"/>
+        </w:rPr>
+        <w:t> </w:t>
+      </w:r>
+      <w:r>
+        <w:rPr>
+          <w:spacing w:val="-2"/>
+          <w:sz w:val="22"/>
+        </w:rPr>
+        <w:t>of</w:t>
+      </w:r>
+      <w:r>
+        <w:rPr>
+          <w:spacing w:val="13"/>
+          <w:sz w:val="22"/>
+        </w:rPr>
+        <w:t> </w:t>
+      </w:r>
+      <w:r>
+        <w:rPr>
+          <w:spacing w:val="-2"/>
+          <w:sz w:val="22"/>
+        </w:rPr>
+        <w:t>peer-reviewed</w:t>
+      </w:r>
+      <w:r>
+        <w:rPr>
+          <w:spacing w:val="13"/>
+          <w:sz w:val="22"/>
+        </w:rPr>
+        <w:t> </w:t>
+      </w:r>
+      <w:r>
+        <w:rPr>
+          <w:spacing w:val="-2"/>
+          <w:sz w:val="22"/>
+        </w:rPr>
+        <w:t>publications</w:t>
+      </w:r>
+      <w:r>
+        <w:rPr>
+          <w:spacing w:val="13"/>
+          <w:sz w:val="22"/>
+        </w:rPr>
+        <w:t> </w:t>
+      </w:r>
+      <w:r>
+        <w:rPr>
+          <w:spacing w:val="-2"/>
           <w:sz w:val="22"/>
         </w:rPr>
         <w:t>and</w:t>
       </w:r>
       <w:r>
         <w:rPr>
-          <w:spacing w:val="6"/>
-          <w:sz w:val="22"/>
-        </w:rPr>
-        <w:t> </w:t>
-      </w:r>
-      <w:r>
-        <w:rPr>
-          <w:spacing w:val="-4"/>
-          <w:sz w:val="22"/>
-        </w:rPr>
-        <w:t>grant</w:t>
-      </w:r>
-      <w:r>
-        <w:rPr>
-          <w:spacing w:val="7"/>
-          <w:sz w:val="22"/>
-        </w:rPr>
-        <w:t> </w:t>
-      </w:r>
-      <w:r>
-        <w:rPr>
-          <w:spacing w:val="-4"/>
-          <w:sz w:val="22"/>
-        </w:rPr>
-        <w:t>proposals</w:t>
-      </w:r>
-      <w:r>
-        <w:rPr>
-          <w:spacing w:val="6"/>
-          <w:sz w:val="22"/>
-        </w:rPr>
-        <w:t> </w:t>
-      </w:r>
-      <w:r>
-        <w:rPr>
-          <w:spacing w:val="-4"/>
-          <w:sz w:val="22"/>
-        </w:rPr>
-        <w:t>to</w:t>
-      </w:r>
-      <w:r>
-        <w:rPr>
-          <w:spacing w:val="6"/>
-          <w:sz w:val="22"/>
-        </w:rPr>
-        <w:t> </w:t>
-      </w:r>
-      <w:r>
-        <w:rPr>
-          <w:spacing w:val="-4"/>
-          <w:sz w:val="22"/>
-        </w:rPr>
-        <w:t>secure</w:t>
-      </w:r>
-      <w:r>
-        <w:rPr>
-          <w:spacing w:val="7"/>
-          <w:sz w:val="22"/>
-        </w:rPr>
-        <w:t> </w:t>
-      </w:r>
-      <w:r>
-        <w:rPr>
-          <w:spacing w:val="-4"/>
-          <w:sz w:val="22"/>
-        </w:rPr>
-        <w:t>research</w:t>
-      </w:r>
-      <w:r>
-        <w:rPr>
-          <w:spacing w:val="6"/>
-          <w:sz w:val="22"/>
-        </w:rPr>
-        <w:t> </w:t>
-      </w:r>
-      <w:r>
-        <w:rPr>
-          <w:spacing w:val="-4"/>
-          <w:sz w:val="22"/>
-        </w:rPr>
-        <w:t>funding.</w:t>
+          <w:spacing w:val="13"/>
+          <w:sz w:val="22"/>
+        </w:rPr>
+        <w:t> </w:t>
+      </w:r>
+      <w:r>
+        <w:rPr>
+          <w:spacing w:val="-2"/>
+          <w:sz w:val="22"/>
+        </w:rPr>
+        <w:t>successful </w:t>
+      </w:r>
+      <w:r>
+        <w:rPr>
+          <w:sz w:val="22"/>
+        </w:rPr>
+        <w:t>grant proposals, demonstrating translational impact.</w:t>
       </w:r>
     </w:p>
     <w:p>
       <w:pPr>
+        <w:pStyle w:val="BodyText"/>
+        <w:spacing w:before="19"/>
+        <w:ind w:left="0"/>
+        <w:jc w:val="left"/>
+      </w:pPr>
+    </w:p>
+    <w:p>
+      <w:pPr>
         <w:tabs>
-          <w:tab w:pos="7518" w:val="left" w:leader="none"/>
+          <w:tab w:pos="7538" w:val="left" w:leader="none"/>
         </w:tabs>
-        <w:spacing w:before="221"/>
-        <w:ind w:left="427" w:right="0" w:firstLine="0"/>
+        <w:spacing w:before="1"/>
+        <w:ind w:left="447" w:right="0" w:firstLine="0"/>
         <w:jc w:val="left"/>
         <w:rPr>
           <w:sz w:val="22"/>
@@ -3296,10 +3429,10 @@
     <w:p>
       <w:pPr>
         <w:tabs>
-          <w:tab w:pos="8791" w:val="left" w:leader="none"/>
+          <w:tab w:pos="8811" w:val="left" w:leader="none"/>
         </w:tabs>
         <w:spacing w:before="21"/>
-        <w:ind w:left="427" w:right="0" w:firstLine="0"/>
+        <w:ind w:left="447" w:right="0" w:firstLine="0"/>
         <w:jc w:val="left"/>
         <w:rPr>
           <w:i/>
@@ -3386,10 +3519,10 @@
           <w:numId w:val="1"/>
         </w:numPr>
         <w:tabs>
-          <w:tab w:pos="427" w:val="left" w:leader="none"/>
+          <w:tab w:pos="447" w:val="left" w:leader="none"/>
         </w:tabs>
-        <w:spacing w:line="220" w:lineRule="auto" w:before="60" w:after="0"/>
-        <w:ind w:left="427" w:right="179" w:hanging="170"/>
+        <w:spacing w:line="220" w:lineRule="auto" w:before="59" w:after="0"/>
+        <w:ind w:left="447" w:right="319" w:hanging="170"/>
         <w:jc w:val="left"/>
         <w:rPr>
           <w:sz w:val="22"/>
@@ -3400,11 +3533,11 @@
           <w:spacing w:val="-2"/>
           <w:sz w:val="22"/>
         </w:rPr>
-        <w:t>Engineered</w:t>
-      </w:r>
-      <w:r>
-        <w:rPr>
-          <w:spacing w:val="9"/>
+        <w:t>Developed</w:t>
+      </w:r>
+      <w:r>
+        <w:rPr>
+          <w:spacing w:val="19"/>
           <w:sz w:val="22"/>
         </w:rPr>
         <w:t> </w:t>
@@ -3418,7 +3551,7 @@
       </w:r>
       <w:r>
         <w:rPr>
-          <w:spacing w:val="9"/>
+          <w:spacing w:val="19"/>
           <w:sz w:val="22"/>
         </w:rPr>
         <w:t> </w:t>
@@ -3432,7 +3565,7 @@
       </w:r>
       <w:r>
         <w:rPr>
-          <w:spacing w:val="9"/>
+          <w:spacing w:val="19"/>
           <w:sz w:val="22"/>
         </w:rPr>
         <w:t> </w:t>
@@ -3446,7 +3579,7 @@
       </w:r>
       <w:r>
         <w:rPr>
-          <w:spacing w:val="9"/>
+          <w:spacing w:val="19"/>
           <w:sz w:val="22"/>
         </w:rPr>
         <w:t> </w:t>
@@ -3460,7 +3593,7 @@
       </w:r>
       <w:r>
         <w:rPr>
-          <w:spacing w:val="9"/>
+          <w:spacing w:val="19"/>
           <w:sz w:val="22"/>
         </w:rPr>
         <w:t> </w:t>
@@ -3474,7 +3607,7 @@
       </w:r>
       <w:r>
         <w:rPr>
-          <w:spacing w:val="9"/>
+          <w:spacing w:val="19"/>
           <w:sz w:val="22"/>
         </w:rPr>
         <w:t> </w:t>
@@ -3488,7 +3621,7 @@
       </w:r>
       <w:r>
         <w:rPr>
-          <w:spacing w:val="9"/>
+          <w:spacing w:val="19"/>
           <w:sz w:val="22"/>
         </w:rPr>
         <w:t> </w:t>
@@ -3502,7 +3635,7 @@
       </w:r>
       <w:r>
         <w:rPr>
-          <w:spacing w:val="9"/>
+          <w:spacing w:val="19"/>
           <w:sz w:val="22"/>
         </w:rPr>
         <w:t> </w:t>
@@ -3516,7 +3649,7 @@
       </w:r>
       <w:r>
         <w:rPr>
-          <w:spacing w:val="9"/>
+          <w:spacing w:val="19"/>
           <w:sz w:val="22"/>
         </w:rPr>
         <w:t> </w:t>
@@ -3543,182 +3676,10 @@
           <w:numId w:val="1"/>
         </w:numPr>
         <w:tabs>
-          <w:tab w:pos="426" w:val="left" w:leader="none"/>
+          <w:tab w:pos="447" w:val="left" w:leader="none"/>
         </w:tabs>
-        <w:spacing w:line="313" w:lineRule="exact" w:before="0" w:after="0"/>
-        <w:ind w:left="426" w:right="0" w:hanging="169"/>
-        <w:jc w:val="left"/>
-        <w:rPr>
-          <w:sz w:val="22"/>
-        </w:rPr>
-      </w:pPr>
-      <w:r>
-        <w:rPr>
-          <w:spacing w:val="-2"/>
-          <w:sz w:val="22"/>
-        </w:rPr>
-        <w:t>Analyzed</w:t>
-      </w:r>
-      <w:r>
-        <w:rPr>
-          <w:spacing w:val="-1"/>
-          <w:sz w:val="22"/>
-        </w:rPr>
-        <w:t> </w:t>
-      </w:r>
-      <w:r>
-        <w:rPr>
-          <w:spacing w:val="-2"/>
-          <w:sz w:val="22"/>
-        </w:rPr>
-        <w:t>clinical</w:t>
-      </w:r>
-      <w:r>
-        <w:rPr>
-          <w:sz w:val="22"/>
-        </w:rPr>
-        <w:t> </w:t>
-      </w:r>
-      <w:r>
-        <w:rPr>
-          <w:spacing w:val="-2"/>
-          <w:sz w:val="22"/>
-        </w:rPr>
-        <w:t>sequencing</w:t>
-      </w:r>
-      <w:r>
-        <w:rPr>
-          <w:spacing w:val="-1"/>
-          <w:sz w:val="22"/>
-        </w:rPr>
-        <w:t> </w:t>
-      </w:r>
-      <w:r>
-        <w:rPr>
-          <w:spacing w:val="-2"/>
-          <w:sz w:val="22"/>
-        </w:rPr>
-        <w:t>data</w:t>
-      </w:r>
-      <w:r>
-        <w:rPr>
-          <w:sz w:val="22"/>
-        </w:rPr>
-        <w:t> </w:t>
-      </w:r>
-      <w:r>
-        <w:rPr>
-          <w:spacing w:val="-2"/>
-          <w:sz w:val="22"/>
-        </w:rPr>
-        <w:t>to</w:t>
-      </w:r>
-      <w:r>
-        <w:rPr>
-          <w:sz w:val="22"/>
-        </w:rPr>
-        <w:t> </w:t>
-      </w:r>
-      <w:r>
-        <w:rPr>
-          <w:spacing w:val="-2"/>
-          <w:sz w:val="22"/>
-        </w:rPr>
-        <w:t>inform</w:t>
-      </w:r>
-      <w:r>
-        <w:rPr>
-          <w:spacing w:val="-1"/>
-          <w:sz w:val="22"/>
-        </w:rPr>
-        <w:t> </w:t>
-      </w:r>
-      <w:r>
-        <w:rPr>
-          <w:spacing w:val="-2"/>
-          <w:sz w:val="22"/>
-        </w:rPr>
-        <w:t>treatment</w:t>
-      </w:r>
-      <w:r>
-        <w:rPr>
-          <w:sz w:val="22"/>
-        </w:rPr>
-        <w:t> </w:t>
-      </w:r>
-      <w:r>
-        <w:rPr>
-          <w:spacing w:val="-2"/>
-          <w:sz w:val="22"/>
-        </w:rPr>
-        <w:t>decisions</w:t>
-      </w:r>
-      <w:r>
-        <w:rPr>
-          <w:spacing w:val="-1"/>
-          <w:sz w:val="22"/>
-        </w:rPr>
-        <w:t> </w:t>
-      </w:r>
-      <w:r>
-        <w:rPr>
-          <w:spacing w:val="-2"/>
-          <w:sz w:val="22"/>
-        </w:rPr>
-        <w:t>and</w:t>
-      </w:r>
-      <w:r>
-        <w:rPr>
-          <w:sz w:val="22"/>
-        </w:rPr>
-        <w:t> </w:t>
-      </w:r>
-      <w:r>
-        <w:rPr>
-          <w:spacing w:val="-2"/>
-          <w:sz w:val="22"/>
-        </w:rPr>
-        <w:t>enhance</w:t>
-      </w:r>
-      <w:r>
-        <w:rPr>
-          <w:sz w:val="22"/>
-        </w:rPr>
-        <w:t> </w:t>
-      </w:r>
-      <w:r>
-        <w:rPr>
-          <w:spacing w:val="-2"/>
-          <w:sz w:val="22"/>
-        </w:rPr>
-        <w:t>patient</w:t>
-      </w:r>
-      <w:r>
-        <w:rPr>
-          <w:sz w:val="22"/>
-        </w:rPr>
-        <w:t> </w:t>
-      </w:r>
-      <w:r>
-        <w:rPr>
-          <w:spacing w:val="-2"/>
-          <w:sz w:val="22"/>
-        </w:rPr>
-        <w:t>care.</w:t>
-      </w:r>
-    </w:p>
-    <w:p>
-      <w:pPr>
-        <w:pStyle w:val="ListParagraph"/>
-        <w:numPr>
-          <w:ilvl w:val="0"/>
-          <w:numId w:val="1"/>
-        </w:numPr>
-        <w:tabs>
-          <w:tab w:pos="427" w:val="left" w:leader="none"/>
-        </w:tabs>
-        <w:spacing w:line="220" w:lineRule="auto" w:before="0" w:after="0"/>
-        <w:ind w:left="427" w:right="177" w:hanging="170"/>
+        <w:spacing w:line="220" w:lineRule="auto" w:before="5" w:after="0"/>
+        <w:ind w:left="447" w:right="317" w:hanging="170"/>
         <w:jc w:val="left"/>
         <w:rPr>
           <w:sz w:val="22"/>
@@ -3933,238 +3894,9 @@
         <w:sectPr>
           <w:type w:val="continuous"/>
           <w:pgSz w:w="12240" w:h="15840"/>
-          <w:pgMar w:top="780" w:bottom="280" w:left="980" w:right="900"/>
+          <w:pgMar w:top="780" w:bottom="280" w:left="960" w:right="760"/>
         </w:sectPr>
       </w:pPr>
-    </w:p>
-    <w:p>
-      <w:pPr>
-        <w:tabs>
-          <w:tab w:pos="7412" w:val="left" w:leader="none"/>
-        </w:tabs>
-        <w:spacing w:before="41"/>
-        <w:ind w:left="427" w:right="0" w:firstLine="0"/>
-        <w:jc w:val="left"/>
-        <w:rPr>
-          <w:sz w:val="22"/>
-        </w:rPr>
-      </w:pPr>
-      <w:r>
-        <w:rPr>
-          <w:b/>
-          <w:spacing w:val="-2"/>
-          <w:sz w:val="22"/>
-        </w:rPr>
-        <w:t>University</w:t>
-      </w:r>
-      <w:r>
-        <w:rPr>
-          <w:b/>
-          <w:spacing w:val="5"/>
-          <w:sz w:val="22"/>
-        </w:rPr>
-        <w:t> </w:t>
-      </w:r>
-      <w:r>
-        <w:rPr>
-          <w:b/>
-          <w:spacing w:val="-2"/>
-          <w:sz w:val="22"/>
-        </w:rPr>
-        <w:t>of</w:t>
-      </w:r>
-      <w:r>
-        <w:rPr>
-          <w:b/>
-          <w:spacing w:val="6"/>
-          <w:sz w:val="22"/>
-        </w:rPr>
-        <w:t> </w:t>
-      </w:r>
-      <w:r>
-        <w:rPr>
-          <w:b/>
-          <w:spacing w:val="-2"/>
-          <w:sz w:val="22"/>
-        </w:rPr>
-        <w:t>Georgia,</w:t>
-      </w:r>
-      <w:r>
-        <w:rPr>
-          <w:b/>
-          <w:spacing w:val="6"/>
-          <w:sz w:val="22"/>
-        </w:rPr>
-        <w:t> </w:t>
-      </w:r>
-      <w:r>
-        <w:rPr>
-          <w:b/>
-          <w:spacing w:val="-2"/>
-          <w:sz w:val="22"/>
-        </w:rPr>
-        <w:t>Athens,</w:t>
-      </w:r>
-      <w:r>
-        <w:rPr>
-          <w:b/>
-          <w:spacing w:val="5"/>
-          <w:sz w:val="22"/>
-        </w:rPr>
-        <w:t> </w:t>
-      </w:r>
-      <w:r>
-        <w:rPr>
-          <w:b/>
-          <w:spacing w:val="-2"/>
-          <w:sz w:val="22"/>
-        </w:rPr>
-        <w:t>Georgia</w:t>
-      </w:r>
-      <w:r>
-        <w:rPr>
-          <w:b/>
-          <w:sz w:val="22"/>
-        </w:rPr>
-        <w:tab/>
-      </w:r>
-      <w:r>
-        <w:rPr>
-          <w:sz w:val="22"/>
-        </w:rPr>
-        <w:t>September</w:t>
-      </w:r>
-      <w:r>
-        <w:rPr>
-          <w:spacing w:val="-7"/>
-          <w:sz w:val="22"/>
-        </w:rPr>
-        <w:t> </w:t>
-      </w:r>
-      <w:r>
-        <w:rPr>
-          <w:sz w:val="22"/>
-        </w:rPr>
-        <w:t>2011</w:t>
-      </w:r>
-      <w:r>
-        <w:rPr>
-          <w:spacing w:val="-6"/>
-          <w:sz w:val="22"/>
-        </w:rPr>
-        <w:t> </w:t>
-      </w:r>
-      <w:r>
-        <w:rPr>
-          <w:sz w:val="22"/>
-        </w:rPr>
-        <w:t>-</w:t>
-      </w:r>
-      <w:r>
-        <w:rPr>
-          <w:spacing w:val="-6"/>
-          <w:sz w:val="22"/>
-        </w:rPr>
-        <w:t> </w:t>
-      </w:r>
-      <w:r>
-        <w:rPr>
-          <w:sz w:val="22"/>
-        </w:rPr>
-        <w:t>June</w:t>
-      </w:r>
-      <w:r>
-        <w:rPr>
-          <w:spacing w:val="-6"/>
-          <w:sz w:val="22"/>
-        </w:rPr>
-        <w:t> </w:t>
-      </w:r>
-      <w:r>
-        <w:rPr>
-          <w:spacing w:val="-4"/>
-          <w:sz w:val="22"/>
-        </w:rPr>
-        <w:t>2016</w:t>
-      </w:r>
-    </w:p>
-    <w:p>
-      <w:pPr>
-        <w:tabs>
-          <w:tab w:pos="8581" w:val="left" w:leader="none"/>
-        </w:tabs>
-        <w:spacing w:before="21"/>
-        <w:ind w:left="427" w:right="0" w:firstLine="0"/>
-        <w:jc w:val="left"/>
-        <w:rPr>
-          <w:i/>
-          <w:sz w:val="22"/>
-        </w:rPr>
-      </w:pPr>
-      <w:r>
-        <w:rPr>
-          <w:i/>
-          <w:spacing w:val="-6"/>
-          <w:sz w:val="22"/>
-        </w:rPr>
-        <w:t>Graduate</w:t>
-      </w:r>
-      <w:r>
-        <w:rPr>
-          <w:i/>
-          <w:spacing w:val="4"/>
-          <w:sz w:val="22"/>
-        </w:rPr>
-        <w:t> </w:t>
-      </w:r>
-      <w:r>
-        <w:rPr>
-          <w:i/>
-          <w:spacing w:val="-6"/>
-          <w:sz w:val="22"/>
-        </w:rPr>
-        <w:t>Instructor/Lab</w:t>
-      </w:r>
-      <w:r>
-        <w:rPr>
-          <w:i/>
-          <w:spacing w:val="4"/>
-          <w:sz w:val="22"/>
-        </w:rPr>
-        <w:t> </w:t>
-      </w:r>
-      <w:r>
-        <w:rPr>
-          <w:i/>
-          <w:spacing w:val="-6"/>
-          <w:sz w:val="22"/>
-        </w:rPr>
-        <w:t>Instructor</w:t>
-      </w:r>
-      <w:r>
-        <w:rPr>
-          <w:i/>
-          <w:sz w:val="22"/>
-        </w:rPr>
-        <w:tab/>
-        <w:t>Athens,</w:t>
-      </w:r>
-      <w:r>
-        <w:rPr>
-          <w:i/>
-          <w:spacing w:val="2"/>
-          <w:sz w:val="22"/>
-        </w:rPr>
-        <w:t> </w:t>
-      </w:r>
-      <w:r>
-        <w:rPr>
-          <w:i/>
-          <w:spacing w:val="-2"/>
-          <w:sz w:val="22"/>
-        </w:rPr>
-        <w:t>Georgia</w:t>
-      </w:r>
     </w:p>
     <w:p>
       <w:pPr>
@@ -4174,10 +3906,411 @@
           <w:numId w:val="1"/>
         </w:numPr>
         <w:tabs>
-          <w:tab w:pos="427" w:val="left" w:leader="none"/>
+          <w:tab w:pos="446" w:val="left" w:leader="none"/>
+        </w:tabs>
+        <w:spacing w:line="336" w:lineRule="exact" w:before="0" w:after="0"/>
+        <w:ind w:left="446" w:right="0" w:hanging="169"/>
+        <w:jc w:val="left"/>
+        <w:rPr>
+          <w:sz w:val="22"/>
+        </w:rPr>
+      </w:pPr>
+      <w:r>
+        <w:rPr>
+          <w:spacing w:val="-2"/>
+          <w:sz w:val="22"/>
+        </w:rPr>
+        <w:t>Analyzed</w:t>
+      </w:r>
+      <w:r>
+        <w:rPr>
+          <w:spacing w:val="-1"/>
+          <w:sz w:val="22"/>
+        </w:rPr>
+        <w:t> </w:t>
+      </w:r>
+      <w:r>
+        <w:rPr>
+          <w:spacing w:val="-2"/>
+          <w:sz w:val="22"/>
+        </w:rPr>
+        <w:t>clinical</w:t>
+      </w:r>
+      <w:r>
+        <w:rPr>
+          <w:sz w:val="22"/>
+        </w:rPr>
+        <w:t> </w:t>
+      </w:r>
+      <w:r>
+        <w:rPr>
+          <w:spacing w:val="-2"/>
+          <w:sz w:val="22"/>
+        </w:rPr>
+        <w:t>sequencing</w:t>
+      </w:r>
+      <w:r>
+        <w:rPr>
+          <w:spacing w:val="-1"/>
+          <w:sz w:val="22"/>
+        </w:rPr>
+        <w:t> </w:t>
+      </w:r>
+      <w:r>
+        <w:rPr>
+          <w:spacing w:val="-2"/>
+          <w:sz w:val="22"/>
+        </w:rPr>
+        <w:t>data</w:t>
+      </w:r>
+      <w:r>
+        <w:rPr>
+          <w:sz w:val="22"/>
+        </w:rPr>
+        <w:t> </w:t>
+      </w:r>
+      <w:r>
+        <w:rPr>
+          <w:spacing w:val="-2"/>
+          <w:sz w:val="22"/>
+        </w:rPr>
+        <w:t>to</w:t>
+      </w:r>
+      <w:r>
+        <w:rPr>
+          <w:sz w:val="22"/>
+        </w:rPr>
+        <w:t> </w:t>
+      </w:r>
+      <w:r>
+        <w:rPr>
+          <w:spacing w:val="-2"/>
+          <w:sz w:val="22"/>
+        </w:rPr>
+        <w:t>inform</w:t>
+      </w:r>
+      <w:r>
+        <w:rPr>
+          <w:spacing w:val="-1"/>
+          <w:sz w:val="22"/>
+        </w:rPr>
+        <w:t> </w:t>
+      </w:r>
+      <w:r>
+        <w:rPr>
+          <w:spacing w:val="-2"/>
+          <w:sz w:val="22"/>
+        </w:rPr>
+        <w:t>treatment</w:t>
+      </w:r>
+      <w:r>
+        <w:rPr>
+          <w:sz w:val="22"/>
+        </w:rPr>
+        <w:t> </w:t>
+      </w:r>
+      <w:r>
+        <w:rPr>
+          <w:spacing w:val="-2"/>
+          <w:sz w:val="22"/>
+        </w:rPr>
+        <w:t>decisions</w:t>
+      </w:r>
+      <w:r>
+        <w:rPr>
+          <w:spacing w:val="-1"/>
+          <w:sz w:val="22"/>
+        </w:rPr>
+        <w:t> </w:t>
+      </w:r>
+      <w:r>
+        <w:rPr>
+          <w:spacing w:val="-2"/>
+          <w:sz w:val="22"/>
+        </w:rPr>
+        <w:t>and</w:t>
+      </w:r>
+      <w:r>
+        <w:rPr>
+          <w:sz w:val="22"/>
+        </w:rPr>
+        <w:t> </w:t>
+      </w:r>
+      <w:r>
+        <w:rPr>
+          <w:spacing w:val="-2"/>
+          <w:sz w:val="22"/>
+        </w:rPr>
+        <w:t>enhance</w:t>
+      </w:r>
+      <w:r>
+        <w:rPr>
+          <w:sz w:val="22"/>
+        </w:rPr>
+        <w:t> </w:t>
+      </w:r>
+      <w:r>
+        <w:rPr>
+          <w:spacing w:val="-2"/>
+          <w:sz w:val="22"/>
+        </w:rPr>
+        <w:t>patient</w:t>
+      </w:r>
+      <w:r>
+        <w:rPr>
+          <w:sz w:val="22"/>
+        </w:rPr>
+        <w:t> </w:t>
+      </w:r>
+      <w:r>
+        <w:rPr>
+          <w:spacing w:val="-2"/>
+          <w:sz w:val="22"/>
+        </w:rPr>
+        <w:t>care.</w:t>
+      </w:r>
+    </w:p>
+    <w:p>
+      <w:pPr>
+        <w:tabs>
+          <w:tab w:pos="7432" w:val="left" w:leader="none"/>
+        </w:tabs>
+        <w:spacing w:before="221"/>
+        <w:ind w:left="447" w:right="0" w:firstLine="0"/>
+        <w:jc w:val="left"/>
+        <w:rPr>
+          <w:sz w:val="22"/>
+        </w:rPr>
+      </w:pPr>
+      <w:r>
+        <w:rPr>
+          <w:b/>
+          <w:spacing w:val="-2"/>
+          <w:sz w:val="22"/>
+        </w:rPr>
+        <w:t>University</w:t>
+      </w:r>
+      <w:r>
+        <w:rPr>
+          <w:b/>
+          <w:spacing w:val="5"/>
+          <w:sz w:val="22"/>
+        </w:rPr>
+        <w:t> </w:t>
+      </w:r>
+      <w:r>
+        <w:rPr>
+          <w:b/>
+          <w:spacing w:val="-2"/>
+          <w:sz w:val="22"/>
+        </w:rPr>
+        <w:t>of</w:t>
+      </w:r>
+      <w:r>
+        <w:rPr>
+          <w:b/>
+          <w:spacing w:val="6"/>
+          <w:sz w:val="22"/>
+        </w:rPr>
+        <w:t> </w:t>
+      </w:r>
+      <w:r>
+        <w:rPr>
+          <w:b/>
+          <w:spacing w:val="-2"/>
+          <w:sz w:val="22"/>
+        </w:rPr>
+        <w:t>Georgia,</w:t>
+      </w:r>
+      <w:r>
+        <w:rPr>
+          <w:b/>
+          <w:spacing w:val="6"/>
+          <w:sz w:val="22"/>
+        </w:rPr>
+        <w:t> </w:t>
+      </w:r>
+      <w:r>
+        <w:rPr>
+          <w:b/>
+          <w:spacing w:val="-2"/>
+          <w:sz w:val="22"/>
+        </w:rPr>
+        <w:t>Athens,</w:t>
+      </w:r>
+      <w:r>
+        <w:rPr>
+          <w:b/>
+          <w:spacing w:val="5"/>
+          <w:sz w:val="22"/>
+        </w:rPr>
+        <w:t> </w:t>
+      </w:r>
+      <w:r>
+        <w:rPr>
+          <w:b/>
+          <w:spacing w:val="-2"/>
+          <w:sz w:val="22"/>
+        </w:rPr>
+        <w:t>Georgia</w:t>
+      </w:r>
+      <w:r>
+        <w:rPr>
+          <w:b/>
+          <w:sz w:val="22"/>
+        </w:rPr>
+        <w:tab/>
+      </w:r>
+      <w:r>
+        <w:rPr>
+          <w:sz w:val="22"/>
+        </w:rPr>
+        <w:t>September</w:t>
+      </w:r>
+      <w:r>
+        <w:rPr>
+          <w:spacing w:val="-7"/>
+          <w:sz w:val="22"/>
+        </w:rPr>
+        <w:t> </w:t>
+      </w:r>
+      <w:r>
+        <w:rPr>
+          <w:sz w:val="22"/>
+        </w:rPr>
+        <w:t>2011</w:t>
+      </w:r>
+      <w:r>
+        <w:rPr>
+          <w:spacing w:val="-6"/>
+          <w:sz w:val="22"/>
+        </w:rPr>
+        <w:t> </w:t>
+      </w:r>
+      <w:r>
+        <w:rPr>
+          <w:sz w:val="22"/>
+        </w:rPr>
+        <w:t>-</w:t>
+      </w:r>
+      <w:r>
+        <w:rPr>
+          <w:spacing w:val="-6"/>
+          <w:sz w:val="22"/>
+        </w:rPr>
+        <w:t> </w:t>
+      </w:r>
+      <w:r>
+        <w:rPr>
+          <w:sz w:val="22"/>
+        </w:rPr>
+        <w:t>June</w:t>
+      </w:r>
+      <w:r>
+        <w:rPr>
+          <w:spacing w:val="-6"/>
+          <w:sz w:val="22"/>
+        </w:rPr>
+        <w:t> </w:t>
+      </w:r>
+      <w:r>
+        <w:rPr>
+          <w:spacing w:val="-4"/>
+          <w:sz w:val="22"/>
+        </w:rPr>
+        <w:t>2016</w:t>
+      </w:r>
+    </w:p>
+    <w:p>
+      <w:pPr>
+        <w:tabs>
+          <w:tab w:pos="8601" w:val="left" w:leader="none"/>
+        </w:tabs>
+        <w:spacing w:before="21"/>
+        <w:ind w:left="447" w:right="0" w:firstLine="0"/>
+        <w:jc w:val="left"/>
+        <w:rPr>
+          <w:i/>
+          <w:sz w:val="22"/>
+        </w:rPr>
+      </w:pPr>
+      <w:r>
+        <w:rPr>
+          <w:i/>
+          <w:spacing w:val="-6"/>
+          <w:sz w:val="22"/>
+        </w:rPr>
+        <w:t>Graduate</w:t>
+      </w:r>
+      <w:r>
+        <w:rPr>
+          <w:i/>
+          <w:spacing w:val="4"/>
+          <w:sz w:val="22"/>
+        </w:rPr>
+        <w:t> </w:t>
+      </w:r>
+      <w:r>
+        <w:rPr>
+          <w:i/>
+          <w:spacing w:val="-6"/>
+          <w:sz w:val="22"/>
+        </w:rPr>
+        <w:t>Instructor/Lab</w:t>
+      </w:r>
+      <w:r>
+        <w:rPr>
+          <w:i/>
+          <w:spacing w:val="4"/>
+          <w:sz w:val="22"/>
+        </w:rPr>
+        <w:t> </w:t>
+      </w:r>
+      <w:r>
+        <w:rPr>
+          <w:i/>
+          <w:spacing w:val="-6"/>
+          <w:sz w:val="22"/>
+        </w:rPr>
+        <w:t>Instructor</w:t>
+      </w:r>
+      <w:r>
+        <w:rPr>
+          <w:i/>
+          <w:sz w:val="22"/>
+        </w:rPr>
+        <w:tab/>
+        <w:t>Athens,</w:t>
+      </w:r>
+      <w:r>
+        <w:rPr>
+          <w:i/>
+          <w:spacing w:val="2"/>
+          <w:sz w:val="22"/>
+        </w:rPr>
+        <w:t> </w:t>
+      </w:r>
+      <w:r>
+        <w:rPr>
+          <w:i/>
+          <w:spacing w:val="-2"/>
+          <w:sz w:val="22"/>
+        </w:rPr>
+        <w:t>Georgia</w:t>
+      </w:r>
+    </w:p>
+    <w:p>
+      <w:pPr>
+        <w:pStyle w:val="ListParagraph"/>
+        <w:numPr>
+          <w:ilvl w:val="0"/>
+          <w:numId w:val="1"/>
+        </w:numPr>
+        <w:tabs>
+          <w:tab w:pos="447" w:val="left" w:leader="none"/>
         </w:tabs>
         <w:spacing w:line="220" w:lineRule="auto" w:before="60" w:after="0"/>
-        <w:ind w:left="427" w:right="178" w:hanging="170"/>
+        <w:ind w:left="447" w:right="317" w:hanging="170"/>
         <w:jc w:val="left"/>
         <w:rPr>
           <w:sz w:val="22"/>
@@ -4341,13 +4474,14 @@
       <w:pPr>
         <w:pStyle w:val="BodyText"/>
         <w:spacing w:before="139"/>
-        <w:ind w:left="0" w:firstLine="0"/>
+        <w:ind w:left="0"/>
         <w:jc w:val="left"/>
       </w:pPr>
     </w:p>
     <w:p>
       <w:pPr>
         <w:pStyle w:val="Heading1"/>
+        <w:ind w:left="119"/>
       </w:pPr>
       <w:r>
         <w:rPr>
@@ -4361,7 +4495,7 @@
       <w:pPr>
         <w:pStyle w:val="BodyText"/>
         <w:spacing w:before="6"/>
-        <w:ind w:left="0" w:firstLine="0"/>
+        <w:ind w:left="0"/>
         <w:jc w:val="left"/>
         <w:rPr>
           <w:b/>
@@ -4379,7 +4513,7 @@
                   <wp:posOffset>685800</wp:posOffset>
                 </wp:positionH>
                 <wp:positionV relativeFrom="paragraph">
-                  <wp:posOffset>48232</wp:posOffset>
+                  <wp:posOffset>48230</wp:posOffset>
                 </wp:positionV>
                 <wp:extent cx="6400800" cy="1270"/>
                 <wp:effectExtent l="0" t="0" r="0" b="0"/>
@@ -4436,7 +4570,7 @@
           </mc:Choice>
           <mc:Fallback>
             <w:pict>
-              <v:shape style="position:absolute;margin-left:54pt;margin-top:3.79783pt;width:504pt;height:.1pt;mso-position-horizontal-relative:page;mso-position-vertical-relative:paragraph;z-index:-15728128;mso-wrap-distance-left:0;mso-wrap-distance-right:0" id="docshape2" coordorigin="1080,76" coordsize="10080,0" path="m1080,76l11160,76e" filled="false" stroked="true" strokeweight=".398pt" strokecolor="#000000">
+              <v:shape style="position:absolute;margin-left:54pt;margin-top:3.797693pt;width:504pt;height:.1pt;mso-position-horizontal-relative:page;mso-position-vertical-relative:paragraph;z-index:-15728128;mso-wrap-distance-left:0;mso-wrap-distance-right:0" id="docshape2" coordorigin="1080,76" coordsize="10080,0" path="m1080,76l11160,76e" filled="false" stroked="true" strokeweight=".398pt" strokecolor="#000000">
                 <v:path arrowok="t"/>
                 <v:stroke dashstyle="solid"/>
                 <w10:wrap type="topAndBottom"/>
@@ -4450,7 +4584,7 @@
       <w:pPr>
         <w:pStyle w:val="Heading2"/>
         <w:tabs>
-          <w:tab w:pos="9262" w:val="left" w:leader="none"/>
+          <w:tab w:pos="9282" w:val="left" w:leader="none"/>
         </w:tabs>
         <w:spacing w:before="85"/>
         <w:rPr>
@@ -4537,7 +4671,7 @@
       <w:pPr>
         <w:pStyle w:val="BodyText"/>
         <w:spacing w:before="21"/>
-        <w:ind w:left="427" w:firstLine="0"/>
+        <w:ind w:left="447"/>
         <w:jc w:val="left"/>
       </w:pPr>
       <w:r>
@@ -4571,9 +4705,8 @@
       <w:pPr>
         <w:pStyle w:val="Heading2"/>
         <w:tabs>
-          <w:tab w:pos="9003" w:val="left" w:leader="none"/>
+          <w:tab w:pos="9022" w:val="left" w:leader="none"/>
         </w:tabs>
-        <w:spacing w:before="156"/>
         <w:rPr>
           <w:b w:val="0"/>
           <w:i/>
@@ -4685,7 +4818,7 @@
         <w:rPr>
           <w:b w:val="0"/>
           <w:i/>
-          <w:spacing w:val="6"/>
+          <w:spacing w:val="7"/>
         </w:rPr>
         <w:t> </w:t>
       </w:r>
@@ -4701,8 +4834,8 @@
     <w:p>
       <w:pPr>
         <w:pStyle w:val="BodyText"/>
-        <w:spacing w:before="21"/>
-        <w:ind w:left="427" w:firstLine="0"/>
+        <w:spacing w:before="22"/>
+        <w:ind w:left="447"/>
         <w:jc w:val="left"/>
       </w:pPr>
       <w:r>
@@ -4735,10 +4868,10 @@
     <w:p>
       <w:pPr>
         <w:tabs>
-          <w:tab w:pos="8752" w:val="left" w:leader="none"/>
+          <w:tab w:pos="8772" w:val="left" w:leader="none"/>
         </w:tabs>
-        <w:spacing w:before="157"/>
-        <w:ind w:left="427" w:right="0" w:firstLine="0"/>
+        <w:spacing w:before="156"/>
+        <w:ind w:left="447" w:right="0" w:firstLine="0"/>
         <w:jc w:val="left"/>
         <w:rPr>
           <w:i/>
@@ -4837,7 +4970,7 @@
       <w:pPr>
         <w:pStyle w:val="BodyText"/>
         <w:spacing w:line="259" w:lineRule="auto" w:before="21"/>
-        <w:ind w:left="427" w:right="6922" w:firstLine="0"/>
+        <w:ind w:left="447" w:right="7062"/>
         <w:jc w:val="left"/>
       </w:pPr>
       <w:r>
@@ -4895,7 +5028,7 @@
       <w:pPr>
         <w:pStyle w:val="BodyText"/>
         <w:spacing w:before="7"/>
-        <w:ind w:left="0" w:firstLine="0"/>
+        <w:ind w:left="0"/>
         <w:jc w:val="left"/>
       </w:pPr>
     </w:p>
@@ -4928,7 +5061,7 @@
       <w:pPr>
         <w:pStyle w:val="BodyText"/>
         <w:spacing w:before="6"/>
-        <w:ind w:left="0" w:firstLine="0"/>
+        <w:ind w:left="0"/>
         <w:jc w:val="left"/>
         <w:rPr>
           <w:b/>
@@ -5016,11 +5149,11 @@
     <w:p>
       <w:pPr>
         <w:tabs>
-          <w:tab w:pos="3921" w:val="left" w:leader="none"/>
+          <w:tab w:pos="3940" w:val="left" w:leader="none"/>
         </w:tabs>
         <w:spacing w:before="123"/>
-        <w:ind w:left="427" w:right="0" w:firstLine="0"/>
-        <w:jc w:val="both"/>
+        <w:ind w:left="447" w:right="0" w:firstLine="0"/>
+        <w:jc w:val="left"/>
         <w:rPr>
           <w:sz w:val="22"/>
         </w:rPr>
@@ -5158,11 +5291,11 @@
     <w:p>
       <w:pPr>
         <w:tabs>
-          <w:tab w:pos="3921" w:val="left" w:leader="none"/>
+          <w:tab w:pos="3940" w:val="left" w:leader="none"/>
         </w:tabs>
         <w:spacing w:before="21"/>
-        <w:ind w:left="427" w:right="0" w:firstLine="0"/>
-        <w:jc w:val="both"/>
+        <w:ind w:left="447" w:right="0" w:firstLine="0"/>
+        <w:jc w:val="left"/>
         <w:rPr>
           <w:sz w:val="22"/>
         </w:rPr>
@@ -5205,178 +5338,416 @@
     </w:p>
     <w:p>
       <w:pPr>
+        <w:pStyle w:val="BodyText"/>
         <w:tabs>
-          <w:tab w:pos="3920" w:val="left" w:leader="none"/>
+          <w:tab w:pos="3940" w:val="left" w:leader="none"/>
         </w:tabs>
-        <w:spacing w:line="259" w:lineRule="auto" w:before="21"/>
-        <w:ind w:left="427" w:right="540" w:firstLine="0"/>
+        <w:spacing w:before="21"/>
+        <w:ind w:left="447"/>
         <w:jc w:val="left"/>
-        <w:rPr>
-          <w:sz w:val="22"/>
-        </w:rPr>
       </w:pPr>
       <w:r>
         <w:rPr>
           <w:b/>
           <w:spacing w:val="-4"/>
-          <w:sz w:val="22"/>
         </w:rPr>
         <w:t>Tools</w:t>
       </w:r>
       <w:r>
         <w:rPr>
           <w:b/>
-          <w:sz w:val="22"/>
         </w:rPr>
         <w:tab/>
       </w:r>
       <w:r>
-        <w:rPr>
-          <w:b/>
-          <w:spacing w:val="-56"/>
-          <w:sz w:val="22"/>
-        </w:rPr>
-        <w:t> </w:t>
-      </w:r>
-      <w:r>
-        <w:rPr>
-          <w:sz w:val="22"/>
-        </w:rPr>
+        <w:rPr/>
         <w:t>PyTorch,</w:t>
       </w:r>
       <w:r>
         <w:rPr>
-          <w:spacing w:val="-3"/>
-          <w:sz w:val="22"/>
-        </w:rPr>
-        <w:t> </w:t>
-      </w:r>
-      <w:r>
-        <w:rPr>
-          <w:sz w:val="22"/>
-        </w:rPr>
+          <w:spacing w:val="9"/>
+        </w:rPr>
+        <w:t> </w:t>
+      </w:r>
+      <w:r>
+        <w:rPr/>
+        <w:t>PyG,</w:t>
+      </w:r>
+      <w:r>
+        <w:rPr>
+          <w:spacing w:val="10"/>
+        </w:rPr>
+        <w:t> </w:t>
+      </w:r>
+      <w:r>
+        <w:rPr/>
+        <w:t>Git,</w:t>
+      </w:r>
+      <w:r>
+        <w:rPr>
+          <w:spacing w:val="10"/>
+        </w:rPr>
+        <w:t> </w:t>
+      </w:r>
+      <w:r>
+        <w:rPr/>
         <w:t>Nvidia</w:t>
       </w:r>
       <w:r>
         <w:rPr>
-          <w:spacing w:val="-3"/>
-          <w:sz w:val="22"/>
-        </w:rPr>
-        <w:t> </w:t>
-      </w:r>
-      <w:r>
-        <w:rPr>
-          <w:sz w:val="22"/>
-        </w:rPr>
+          <w:spacing w:val="10"/>
+        </w:rPr>
+        <w:t> </w:t>
+      </w:r>
+      <w:r>
+        <w:rPr/>
         <w:t>RAPIDS,</w:t>
       </w:r>
       <w:r>
         <w:rPr>
-          <w:spacing w:val="-3"/>
-          <w:sz w:val="22"/>
-        </w:rPr>
-        <w:t> </w:t>
-      </w:r>
-      <w:r>
-        <w:rPr>
-          <w:sz w:val="22"/>
-        </w:rPr>
+          <w:spacing w:val="9"/>
+        </w:rPr>
+        <w:t> </w:t>
+      </w:r>
+      <w:r>
+        <w:rPr/>
         <w:t>Nextflow,</w:t>
       </w:r>
       <w:r>
         <w:rPr>
-          <w:spacing w:val="-3"/>
-          <w:sz w:val="22"/>
-        </w:rPr>
-        <w:t> </w:t>
-      </w:r>
-      <w:r>
-        <w:rPr>
-          <w:sz w:val="22"/>
-        </w:rPr>
+          <w:spacing w:val="10"/>
+        </w:rPr>
+        <w:t> </w:t>
+      </w:r>
+      <w:r>
+        <w:rPr/>
         <w:t>Snakemake,</w:t>
       </w:r>
       <w:r>
         <w:rPr>
-          <w:spacing w:val="-3"/>
-          <w:sz w:val="22"/>
-        </w:rPr>
-        <w:t> </w:t>
-      </w:r>
-      <w:r>
-        <w:rPr>
-          <w:sz w:val="22"/>
-        </w:rPr>
-        <w:t>Git,</w:t>
-      </w:r>
-      <w:r>
-        <w:rPr>
-          <w:spacing w:val="-3"/>
-          <w:sz w:val="22"/>
-        </w:rPr>
-        <w:t> </w:t>
-      </w:r>
-      <w:r>
-        <w:rPr>
-          <w:sz w:val="22"/>
-        </w:rPr>
-        <w:t>Docker </w:t>
-      </w:r>
-      <w:r>
-        <w:rPr>
-          <w:b/>
-          <w:sz w:val="22"/>
-        </w:rPr>
-        <w:t>Single-cell/Spatial analysis</w:t>
-        <w:tab/>
-      </w:r>
-      <w:r>
-        <w:rPr>
-          <w:b/>
-          <w:spacing w:val="-56"/>
-          <w:sz w:val="22"/>
-        </w:rPr>
-        <w:t> </w:t>
-      </w:r>
-      <w:r>
-        <w:rPr>
-          <w:sz w:val="22"/>
-        </w:rPr>
-        <w:t>Scanpy, Seurat, scvi-tools, Squidpy, SpatialData, Minerva </w:t>
-      </w:r>
-      <w:r>
-        <w:rPr>
-          <w:b/>
-          <w:sz w:val="22"/>
-        </w:rPr>
-        <w:t>Image analysis</w:t>
-        <w:tab/>
-      </w:r>
-      <w:r>
-        <w:rPr>
-          <w:sz w:val="22"/>
-        </w:rPr>
-        <w:t>ImageJ/Fiji, OpenCV, Baysor, Cellpose</w:t>
+          <w:spacing w:val="10"/>
+        </w:rPr>
+        <w:t> </w:t>
+      </w:r>
+      <w:r>
+        <w:rPr>
+          <w:spacing w:val="-2"/>
+        </w:rPr>
+        <w:t>Docker</w:t>
       </w:r>
     </w:p>
     <w:p>
       <w:pPr>
-        <w:pStyle w:val="Heading1"/>
-        <w:spacing w:before="238"/>
-      </w:pPr>
-      <w:r>
-        <w:rPr>
-          <w:spacing w:val="-2"/>
-          <w:w w:val="105"/>
-        </w:rPr>
-        <w:t>PUBLICATIONS</w:t>
+        <w:tabs>
+          <w:tab w:pos="3940" w:val="left" w:leader="none"/>
+        </w:tabs>
+        <w:spacing w:before="21"/>
+        <w:ind w:left="447" w:right="0" w:firstLine="0"/>
+        <w:jc w:val="left"/>
+        <w:rPr>
+          <w:sz w:val="22"/>
+        </w:rPr>
+      </w:pPr>
+      <w:r>
+        <w:rPr>
+          <w:b/>
+          <w:spacing w:val="-4"/>
+          <w:sz w:val="22"/>
+        </w:rPr>
+        <w:t>Single-cell/Spatial</w:t>
+      </w:r>
+      <w:r>
+        <w:rPr>
+          <w:b/>
+          <w:spacing w:val="20"/>
+          <w:sz w:val="22"/>
+        </w:rPr>
+        <w:t> </w:t>
+      </w:r>
+      <w:r>
+        <w:rPr>
+          <w:b/>
+          <w:spacing w:val="-4"/>
+          <w:sz w:val="22"/>
+        </w:rPr>
+        <w:t>analysis</w:t>
+      </w:r>
+      <w:r>
+        <w:rPr>
+          <w:b/>
+          <w:sz w:val="22"/>
+        </w:rPr>
+        <w:tab/>
+      </w:r>
+      <w:r>
+        <w:rPr>
+          <w:spacing w:val="-2"/>
+          <w:sz w:val="22"/>
+        </w:rPr>
+        <w:t>Scanpy,</w:t>
+      </w:r>
+      <w:r>
+        <w:rPr>
+          <w:spacing w:val="5"/>
+          <w:sz w:val="22"/>
+        </w:rPr>
+        <w:t> </w:t>
+      </w:r>
+      <w:r>
+        <w:rPr>
+          <w:spacing w:val="-2"/>
+          <w:sz w:val="22"/>
+        </w:rPr>
+        <w:t>Seurat,</w:t>
+      </w:r>
+      <w:r>
+        <w:rPr>
+          <w:spacing w:val="5"/>
+          <w:sz w:val="22"/>
+        </w:rPr>
+        <w:t> </w:t>
+      </w:r>
+      <w:r>
+        <w:rPr>
+          <w:spacing w:val="-2"/>
+          <w:sz w:val="22"/>
+        </w:rPr>
+        <w:t>scvi-tools,</w:t>
+      </w:r>
+      <w:r>
+        <w:rPr>
+          <w:spacing w:val="6"/>
+          <w:sz w:val="22"/>
+        </w:rPr>
+        <w:t> </w:t>
+      </w:r>
+      <w:r>
+        <w:rPr>
+          <w:spacing w:val="-2"/>
+          <w:sz w:val="22"/>
+        </w:rPr>
+        <w:t>Squidpy,</w:t>
+      </w:r>
+      <w:r>
+        <w:rPr>
+          <w:spacing w:val="5"/>
+          <w:sz w:val="22"/>
+        </w:rPr>
+        <w:t> </w:t>
+      </w:r>
+      <w:r>
+        <w:rPr>
+          <w:spacing w:val="-2"/>
+          <w:sz w:val="22"/>
+        </w:rPr>
+        <w:t>SpatialData,</w:t>
+      </w:r>
+      <w:r>
+        <w:rPr>
+          <w:spacing w:val="5"/>
+          <w:sz w:val="22"/>
+        </w:rPr>
+        <w:t> </w:t>
+      </w:r>
+      <w:r>
+        <w:rPr>
+          <w:spacing w:val="-2"/>
+          <w:sz w:val="22"/>
+        </w:rPr>
+        <w:t>Minerva</w:t>
       </w:r>
     </w:p>
     <w:p>
       <w:pPr>
+        <w:tabs>
+          <w:tab w:pos="3940" w:val="left" w:leader="none"/>
+        </w:tabs>
+        <w:spacing w:before="21"/>
+        <w:ind w:left="447" w:right="0" w:firstLine="0"/>
+        <w:jc w:val="left"/>
+        <w:rPr>
+          <w:sz w:val="22"/>
+        </w:rPr>
+      </w:pPr>
+      <w:r>
+        <w:rPr>
+          <w:b/>
+          <w:spacing w:val="-4"/>
+          <w:sz w:val="22"/>
+        </w:rPr>
+        <w:t>Image</w:t>
+      </w:r>
+      <w:r>
+        <w:rPr>
+          <w:b/>
+          <w:spacing w:val="4"/>
+          <w:sz w:val="22"/>
+        </w:rPr>
+        <w:t> </w:t>
+      </w:r>
+      <w:r>
+        <w:rPr>
+          <w:b/>
+          <w:spacing w:val="-2"/>
+          <w:sz w:val="22"/>
+        </w:rPr>
+        <w:t>analysis</w:t>
+      </w:r>
+      <w:r>
+        <w:rPr>
+          <w:b/>
+          <w:sz w:val="22"/>
+        </w:rPr>
+        <w:tab/>
+      </w:r>
+      <w:r>
+        <w:rPr>
+          <w:sz w:val="22"/>
+        </w:rPr>
+        <w:t>ImageJ/Fiji,</w:t>
+      </w:r>
+      <w:r>
+        <w:rPr>
+          <w:spacing w:val="11"/>
+          <w:sz w:val="22"/>
+        </w:rPr>
+        <w:t> </w:t>
+      </w:r>
+      <w:r>
+        <w:rPr>
+          <w:sz w:val="22"/>
+        </w:rPr>
+        <w:t>OpenCV,</w:t>
+      </w:r>
+      <w:r>
+        <w:rPr>
+          <w:spacing w:val="11"/>
+          <w:sz w:val="22"/>
+        </w:rPr>
+        <w:t> </w:t>
+      </w:r>
+      <w:r>
+        <w:rPr>
+          <w:sz w:val="22"/>
+        </w:rPr>
+        <w:t>Baysor,</w:t>
+      </w:r>
+      <w:r>
+        <w:rPr>
+          <w:spacing w:val="11"/>
+          <w:sz w:val="22"/>
+        </w:rPr>
+        <w:t> </w:t>
+      </w:r>
+      <w:r>
+        <w:rPr>
+          <w:spacing w:val="-2"/>
+          <w:sz w:val="22"/>
+        </w:rPr>
+        <w:t>Cellpose</w:t>
+      </w:r>
+    </w:p>
+    <w:p>
+      <w:pPr>
+        <w:tabs>
+          <w:tab w:pos="3940" w:val="left" w:leader="none"/>
+        </w:tabs>
+        <w:spacing w:before="21"/>
+        <w:ind w:left="447" w:right="0" w:firstLine="0"/>
+        <w:jc w:val="left"/>
+        <w:rPr>
+          <w:sz w:val="22"/>
+        </w:rPr>
+      </w:pPr>
+      <w:r>
+        <w:rPr>
+          <w:b/>
+          <w:sz w:val="22"/>
+        </w:rPr>
+        <w:t>Cloud</w:t>
+      </w:r>
+      <w:r>
+        <w:rPr>
+          <w:b/>
+          <w:spacing w:val="13"/>
+          <w:sz w:val="22"/>
+        </w:rPr>
+        <w:t> </w:t>
+      </w:r>
+      <w:r>
+        <w:rPr>
+          <w:b/>
+          <w:spacing w:val="-2"/>
+          <w:sz w:val="22"/>
+        </w:rPr>
+        <w:t>computing</w:t>
+      </w:r>
+      <w:r>
+        <w:rPr>
+          <w:b/>
+          <w:sz w:val="22"/>
+        </w:rPr>
+        <w:tab/>
+      </w:r>
+      <w:r>
+        <w:rPr>
+          <w:sz w:val="22"/>
+        </w:rPr>
+        <w:t>AWS,</w:t>
+      </w:r>
+      <w:r>
+        <w:rPr>
+          <w:spacing w:val="-6"/>
+          <w:sz w:val="22"/>
+        </w:rPr>
+        <w:t> </w:t>
+      </w:r>
+      <w:r>
+        <w:rPr>
+          <w:sz w:val="22"/>
+        </w:rPr>
+        <w:t>Microsoft</w:t>
+      </w:r>
+      <w:r>
+        <w:rPr>
+          <w:spacing w:val="-6"/>
+          <w:sz w:val="22"/>
+        </w:rPr>
+        <w:t> </w:t>
+      </w:r>
+      <w:r>
+        <w:rPr>
+          <w:spacing w:val="-2"/>
+          <w:sz w:val="22"/>
+        </w:rPr>
+        <w:t>Azure</w:t>
+      </w:r>
+    </w:p>
+    <w:p>
+      <w:pPr>
         <w:pStyle w:val="BodyText"/>
         <w:spacing w:before="6"/>
-        <w:ind w:left="0" w:firstLine="0"/>
+        <w:ind w:left="0"/>
+        <w:jc w:val="left"/>
+      </w:pPr>
+    </w:p>
+    <w:p>
+      <w:pPr>
+        <w:pStyle w:val="Heading1"/>
+      </w:pPr>
+      <w:r>
+        <w:rPr>
+          <w:spacing w:val="-2"/>
+          <w:w w:val="105"/>
+        </w:rPr>
+        <w:t>PUBLICATIONS</w:t>
+      </w:r>
+    </w:p>
+    <w:p>
+      <w:pPr>
+        <w:pStyle w:val="BodyText"/>
+        <w:spacing w:before="6"/>
+        <w:ind w:left="0"/>
         <w:jc w:val="left"/>
         <w:rPr>
           <w:b/>
@@ -5394,7 +5765,7 @@
                   <wp:posOffset>685800</wp:posOffset>
                 </wp:positionH>
                 <wp:positionV relativeFrom="paragraph">
-                  <wp:posOffset>48134</wp:posOffset>
+                  <wp:posOffset>48154</wp:posOffset>
                 </wp:positionV>
                 <wp:extent cx="6400800" cy="1270"/>
                 <wp:effectExtent l="0" t="0" r="0" b="0"/>
@@ -5451,7 +5822,7 @@
           </mc:Choice>
           <mc:Fallback>
             <w:pict>
-              <v:shape style="position:absolute;margin-left:54pt;margin-top:3.790141pt;width:504pt;height:.1pt;mso-position-horizontal-relative:page;mso-position-vertical-relative:paragraph;z-index:-15727104;mso-wrap-distance-left:0;mso-wrap-distance-right:0" id="docshape4" coordorigin="1080,76" coordsize="10080,0" path="m1080,76l11160,76e" filled="false" stroked="true" strokeweight=".398pt" strokecolor="#000000">
+              <v:shape style="position:absolute;margin-left:54pt;margin-top:3.791719pt;width:504pt;height:.1pt;mso-position-horizontal-relative:page;mso-position-vertical-relative:paragraph;z-index:-15727104;mso-wrap-distance-left:0;mso-wrap-distance-right:0" id="docshape4" coordorigin="1080,76" coordsize="10080,0" path="m1080,76l11160,76e" filled="false" stroked="true" strokeweight=".398pt" strokecolor="#000000">
                 <v:path arrowok="t"/>
                 <v:stroke dashstyle="solid"/>
                 <w10:wrap type="topAndBottom"/>
@@ -5465,7 +5836,8 @@
       <w:pPr>
         <w:pStyle w:val="BodyText"/>
         <w:spacing w:before="104"/>
-        <w:ind w:left="427" w:firstLine="0"/>
+        <w:ind w:left="447"/>
+        <w:jc w:val="left"/>
       </w:pPr>
       <w:r>
         <w:rPr/>
@@ -5636,7 +6008,6 @@
     <w:p>
       <w:pPr>
         <w:pStyle w:val="Heading2"/>
-        <w:spacing w:before="156"/>
         <w:jc w:val="both"/>
       </w:pPr>
       <w:r>
@@ -5678,10 +6049,10 @@
           <w:numId w:val="2"/>
         </w:numPr>
         <w:tabs>
-          <w:tab w:pos="907" w:val="left" w:leader="none"/>
+          <w:tab w:pos="927" w:val="left" w:leader="none"/>
         </w:tabs>
         <w:spacing w:line="259" w:lineRule="auto" w:before="137" w:after="0"/>
-        <w:ind w:left="907" w:right="177" w:hanging="279"/>
+        <w:ind w:left="927" w:right="317" w:hanging="279"/>
         <w:jc w:val="both"/>
         <w:rPr>
           <w:sz w:val="22"/>
@@ -5708,7 +6079,7 @@
       </w:r>
       <w:r>
         <w:rPr>
-          <w:spacing w:val="-1"/>
+          <w:spacing w:val="-2"/>
           <w:sz w:val="22"/>
         </w:rPr>
         <w:t> </w:t>
@@ -6137,10 +6508,10 @@
           <w:numId w:val="2"/>
         </w:numPr>
         <w:tabs>
-          <w:tab w:pos="907" w:val="left" w:leader="none"/>
+          <w:tab w:pos="927" w:val="left" w:leader="none"/>
         </w:tabs>
         <w:spacing w:line="259" w:lineRule="auto" w:before="118" w:after="0"/>
-        <w:ind w:left="907" w:right="177" w:hanging="279"/>
+        <w:ind w:left="927" w:right="317" w:hanging="279"/>
         <w:jc w:val="both"/>
         <w:rPr>
           <w:sz w:val="22"/>
@@ -6406,10 +6777,10 @@
           <w:numId w:val="2"/>
         </w:numPr>
         <w:tabs>
-          <w:tab w:pos="907" w:val="left" w:leader="none"/>
+          <w:tab w:pos="927" w:val="left" w:leader="none"/>
         </w:tabs>
         <w:spacing w:line="259" w:lineRule="auto" w:before="118" w:after="0"/>
-        <w:ind w:left="907" w:right="176" w:hanging="279"/>
+        <w:ind w:left="927" w:right="316" w:hanging="279"/>
         <w:jc w:val="both"/>
         <w:rPr>
           <w:sz w:val="22"/>
@@ -6514,10 +6885,10 @@
           <w:numId w:val="2"/>
         </w:numPr>
         <w:tabs>
-          <w:tab w:pos="907" w:val="left" w:leader="none"/>
+          <w:tab w:pos="927" w:val="left" w:leader="none"/>
         </w:tabs>
         <w:spacing w:line="259" w:lineRule="auto" w:before="118" w:after="0"/>
-        <w:ind w:left="907" w:right="177" w:hanging="279"/>
+        <w:ind w:left="927" w:right="317" w:hanging="279"/>
         <w:jc w:val="both"/>
         <w:rPr>
           <w:sz w:val="22"/>
@@ -6607,10 +6978,10 @@
           <w:numId w:val="2"/>
         </w:numPr>
         <w:tabs>
-          <w:tab w:pos="907" w:val="left" w:leader="none"/>
+          <w:tab w:pos="927" w:val="left" w:leader="none"/>
         </w:tabs>
         <w:spacing w:line="249" w:lineRule="auto" w:before="136" w:after="0"/>
-        <w:ind w:left="907" w:right="175" w:hanging="279"/>
+        <w:ind w:left="927" w:right="315" w:hanging="279"/>
         <w:jc w:val="both"/>
         <w:rPr>
           <w:sz w:val="22"/>
@@ -6767,7 +7138,7 @@
       </w:r>
       <w:r>
         <w:rPr>
-          <w:spacing w:val="33"/>
+          <w:spacing w:val="32"/>
           <w:sz w:val="22"/>
         </w:rPr>
         <w:t> </w:t>
@@ -6782,7 +7153,7 @@
       <w:r>
         <w:rPr>
           <w:b/>
-          <w:spacing w:val="38"/>
+          <w:spacing w:val="39"/>
           <w:sz w:val="22"/>
         </w:rPr>
         <w:t> </w:t>
@@ -6910,10 +7281,10 @@
           <w:numId w:val="2"/>
         </w:numPr>
         <w:tabs>
-          <w:tab w:pos="907" w:val="left" w:leader="none"/>
+          <w:tab w:pos="927" w:val="left" w:leader="none"/>
         </w:tabs>
         <w:spacing w:line="259" w:lineRule="auto" w:before="129" w:after="0"/>
-        <w:ind w:left="907" w:right="178" w:hanging="279"/>
+        <w:ind w:left="927" w:right="318" w:hanging="279"/>
         <w:jc w:val="both"/>
         <w:rPr>
           <w:sz w:val="22"/>
@@ -6999,16 +7370,29 @@
     </w:p>
     <w:p>
       <w:pPr>
+        <w:spacing w:after="0" w:line="259" w:lineRule="auto"/>
+        <w:jc w:val="both"/>
+        <w:rPr>
+          <w:sz w:val="22"/>
+        </w:rPr>
+        <w:sectPr>
+          <w:pgSz w:w="12240" w:h="15840"/>
+          <w:pgMar w:top="840" w:bottom="280" w:left="960" w:right="760"/>
+        </w:sectPr>
+      </w:pPr>
+    </w:p>
+    <w:p>
+      <w:pPr>
         <w:pStyle w:val="ListParagraph"/>
         <w:numPr>
           <w:ilvl w:val="0"/>
           <w:numId w:val="2"/>
         </w:numPr>
         <w:tabs>
-          <w:tab w:pos="907" w:val="left" w:leader="none"/>
+          <w:tab w:pos="927" w:val="left" w:leader="none"/>
         </w:tabs>
-        <w:spacing w:line="259" w:lineRule="auto" w:before="116" w:after="0"/>
-        <w:ind w:left="907" w:right="176" w:hanging="279"/>
+        <w:spacing w:line="259" w:lineRule="auto" w:before="62" w:after="0"/>
+        <w:ind w:left="927" w:right="316" w:hanging="279"/>
         <w:jc w:val="both"/>
         <w:rPr>
           <w:sz w:val="22"/>
@@ -7133,29 +7517,16 @@
     </w:p>
     <w:p>
       <w:pPr>
-        <w:spacing w:after="0" w:line="259" w:lineRule="auto"/>
-        <w:jc w:val="both"/>
-        <w:rPr>
-          <w:sz w:val="22"/>
-        </w:rPr>
-        <w:sectPr>
-          <w:pgSz w:w="12240" w:h="15840"/>
-          <w:pgMar w:top="840" w:bottom="280" w:left="980" w:right="900"/>
-        </w:sectPr>
-      </w:pPr>
-    </w:p>
-    <w:p>
-      <w:pPr>
         <w:pStyle w:val="ListParagraph"/>
         <w:numPr>
           <w:ilvl w:val="0"/>
           <w:numId w:val="2"/>
         </w:numPr>
         <w:tabs>
-          <w:tab w:pos="907" w:val="left" w:leader="none"/>
+          <w:tab w:pos="927" w:val="left" w:leader="none"/>
         </w:tabs>
-        <w:spacing w:line="259" w:lineRule="auto" w:before="62" w:after="0"/>
-        <w:ind w:left="907" w:right="178" w:hanging="279"/>
+        <w:spacing w:line="259" w:lineRule="auto" w:before="117" w:after="0"/>
+        <w:ind w:left="927" w:right="318" w:hanging="279"/>
         <w:jc w:val="both"/>
         <w:rPr>
           <w:sz w:val="22"/>
@@ -7274,10 +7645,10 @@
           <w:numId w:val="2"/>
         </w:numPr>
         <w:tabs>
-          <w:tab w:pos="907" w:val="left" w:leader="none"/>
+          <w:tab w:pos="927" w:val="left" w:leader="none"/>
         </w:tabs>
-        <w:spacing w:line="259" w:lineRule="auto" w:before="116" w:after="0"/>
-        <w:ind w:left="907" w:right="178" w:hanging="279"/>
+        <w:spacing w:line="259" w:lineRule="auto" w:before="117" w:after="0"/>
+        <w:ind w:left="927" w:right="318" w:hanging="279"/>
         <w:jc w:val="both"/>
         <w:rPr>
           <w:sz w:val="22"/>
@@ -7381,10 +7752,10 @@
           <w:numId w:val="2"/>
         </w:numPr>
         <w:tabs>
-          <w:tab w:pos="907" w:val="left" w:leader="none"/>
+          <w:tab w:pos="927" w:val="left" w:leader="none"/>
         </w:tabs>
-        <w:spacing w:line="249" w:lineRule="auto" w:before="138" w:after="0"/>
-        <w:ind w:left="907" w:right="176" w:hanging="388"/>
+        <w:spacing w:line="249" w:lineRule="auto" w:before="137" w:after="0"/>
+        <w:ind w:left="927" w:right="316" w:hanging="388"/>
         <w:jc w:val="both"/>
         <w:rPr>
           <w:sz w:val="22"/>
@@ -7428,7 +7799,7 @@
         </w:rPr>
         <w:t> </w:t>
       </w:r>
-      <w:hyperlink r:id="rId12">
+      <w:hyperlink r:id="rId17">
         <w:r>
           <w:rPr>
             <w:color w:val="0000FF"/>
@@ -7484,10 +7855,10 @@
           <w:numId w:val="2"/>
         </w:numPr>
         <w:tabs>
-          <w:tab w:pos="907" w:val="left" w:leader="none"/>
+          <w:tab w:pos="927" w:val="left" w:leader="none"/>
         </w:tabs>
-        <w:spacing w:line="254" w:lineRule="auto" w:before="148" w:after="0"/>
-        <w:ind w:left="907" w:right="176" w:hanging="388"/>
+        <w:spacing w:line="254" w:lineRule="auto" w:before="149" w:after="0"/>
+        <w:ind w:left="927" w:right="316" w:hanging="388"/>
         <w:jc w:val="both"/>
         <w:rPr>
           <w:sz w:val="22"/>
@@ -7884,10 +8255,10 @@
           <w:numId w:val="2"/>
         </w:numPr>
         <w:tabs>
-          <w:tab w:pos="907" w:val="left" w:leader="none"/>
+          <w:tab w:pos="927" w:val="left" w:leader="none"/>
         </w:tabs>
-        <w:spacing w:line="259" w:lineRule="auto" w:before="120" w:after="0"/>
-        <w:ind w:left="907" w:right="178" w:hanging="388"/>
+        <w:spacing w:line="259" w:lineRule="auto" w:before="119" w:after="0"/>
+        <w:ind w:left="927" w:right="318" w:hanging="388"/>
         <w:jc w:val="both"/>
         <w:rPr>
           <w:sz w:val="22"/>
@@ -7937,7 +8308,7 @@
         </w:rPr>
         <w:t>Structure and evolution of </w:t>
       </w:r>
-      <w:hyperlink r:id="rId17">
+      <w:hyperlink r:id="rId18">
         <w:r>
           <w:rPr>
             <w:color w:val="0000FF"/>
@@ -7955,7 +8326,7 @@
         </w:rPr>
         <w:t> </w:t>
       </w:r>
-      <w:hyperlink r:id="rId17">
+      <w:hyperlink r:id="rId18">
         <w:r>
           <w:rPr>
             <w:color w:val="0000FF"/>
@@ -8019,10 +8390,10 @@
           <w:numId w:val="2"/>
         </w:numPr>
         <w:tabs>
-          <w:tab w:pos="907" w:val="left" w:leader="none"/>
+          <w:tab w:pos="927" w:val="left" w:leader="none"/>
         </w:tabs>
         <w:spacing w:line="249" w:lineRule="auto" w:before="136" w:after="0"/>
-        <w:ind w:left="907" w:right="175" w:hanging="388"/>
+        <w:ind w:left="927" w:right="317" w:hanging="388"/>
         <w:jc w:val="both"/>
         <w:rPr>
           <w:sz w:val="22"/>
@@ -8376,10 +8747,10 @@
           <w:numId w:val="2"/>
         </w:numPr>
         <w:tabs>
-          <w:tab w:pos="907" w:val="left" w:leader="none"/>
+          <w:tab w:pos="927" w:val="left" w:leader="none"/>
         </w:tabs>
         <w:spacing w:line="259" w:lineRule="auto" w:before="129" w:after="0"/>
-        <w:ind w:left="907" w:right="176" w:hanging="388"/>
+        <w:ind w:left="927" w:right="316" w:hanging="388"/>
         <w:jc w:val="both"/>
         <w:rPr>
           <w:sz w:val="22"/>
@@ -8648,10 +9019,11 @@
           <w:numId w:val="2"/>
         </w:numPr>
         <w:tabs>
-          <w:tab w:pos="907" w:val="left" w:leader="none"/>
+          <w:tab w:pos="925" w:val="left" w:leader="none"/>
+          <w:tab w:pos="927" w:val="left" w:leader="none"/>
         </w:tabs>
-        <w:spacing w:line="259" w:lineRule="auto" w:before="117" w:after="0"/>
-        <w:ind w:left="907" w:right="176" w:hanging="388"/>
+        <w:spacing w:line="259" w:lineRule="auto" w:before="118" w:after="0"/>
+        <w:ind w:left="927" w:right="316" w:hanging="388"/>
         <w:jc w:val="both"/>
         <w:rPr>
           <w:sz w:val="22"/>
@@ -8734,7 +9106,7 @@
         </w:rPr>
         <w:t> </w:t>
       </w:r>
-      <w:hyperlink r:id="rId18">
+      <w:hyperlink r:id="rId19">
         <w:r>
           <w:rPr>
             <w:color w:val="0000FF"/>
@@ -8811,7 +9183,7 @@
       </w:r>
       <w:r>
         <w:rPr>
-          <w:spacing w:val="-9"/>
+          <w:spacing w:val="-8"/>
           <w:sz w:val="22"/>
           <w:vertAlign w:val="baseline"/>
         </w:rPr>
@@ -8866,6 +9238,7 @@
     <w:p>
       <w:pPr>
         <w:pStyle w:val="Heading2"/>
+        <w:spacing w:before="137"/>
         <w:jc w:val="both"/>
       </w:pPr>
       <w:r>
@@ -8895,10 +9268,11 @@
           <w:numId w:val="3"/>
         </w:numPr>
         <w:tabs>
-          <w:tab w:pos="907" w:val="left" w:leader="none"/>
+          <w:tab w:pos="925" w:val="left" w:leader="none"/>
+          <w:tab w:pos="927" w:val="left" w:leader="none"/>
         </w:tabs>
-        <w:spacing w:line="259" w:lineRule="auto" w:before="138" w:after="0"/>
-        <w:ind w:left="907" w:right="177" w:hanging="279"/>
+        <w:spacing w:line="259" w:lineRule="auto" w:before="137" w:after="0"/>
+        <w:ind w:left="927" w:right="317" w:hanging="279"/>
         <w:jc w:val="both"/>
         <w:rPr>
           <w:sz w:val="22"/>
@@ -9117,10 +9491,11 @@
           <w:numId w:val="3"/>
         </w:numPr>
         <w:tabs>
-          <w:tab w:pos="907" w:val="left" w:leader="none"/>
+          <w:tab w:pos="925" w:val="left" w:leader="none"/>
+          <w:tab w:pos="927" w:val="left" w:leader="none"/>
         </w:tabs>
-        <w:spacing w:line="259" w:lineRule="auto" w:before="117" w:after="0"/>
-        <w:ind w:left="907" w:right="175" w:hanging="279"/>
+        <w:spacing w:line="259" w:lineRule="auto" w:before="118" w:after="0"/>
+        <w:ind w:left="927" w:right="315" w:hanging="279"/>
         <w:jc w:val="both"/>
         <w:rPr>
           <w:sz w:val="22"/>
@@ -9549,10 +9924,11 @@
           <w:numId w:val="3"/>
         </w:numPr>
         <w:tabs>
-          <w:tab w:pos="907" w:val="left" w:leader="none"/>
+          <w:tab w:pos="925" w:val="left" w:leader="none"/>
+          <w:tab w:pos="927" w:val="left" w:leader="none"/>
         </w:tabs>
         <w:spacing w:line="259" w:lineRule="auto" w:before="118" w:after="0"/>
-        <w:ind w:left="907" w:right="176" w:hanging="279"/>
+        <w:ind w:left="927" w:right="316" w:hanging="279"/>
         <w:jc w:val="both"/>
         <w:rPr>
           <w:sz w:val="22"/>
@@ -9600,7 +9976,7 @@
         <w:rPr>
           <w:rFonts w:ascii="Verdana"/>
           <w:i/>
-          <w:spacing w:val="-13"/>
+          <w:spacing w:val="-12"/>
           <w:sz w:val="22"/>
           <w:vertAlign w:val="baseline"/>
         </w:rPr>
@@ -9781,10 +10157,11 @@
           <w:numId w:val="3"/>
         </w:numPr>
         <w:tabs>
-          <w:tab w:pos="907" w:val="left" w:leader="none"/>
+          <w:tab w:pos="925" w:val="left" w:leader="none"/>
+          <w:tab w:pos="927" w:val="left" w:leader="none"/>
         </w:tabs>
         <w:spacing w:line="259" w:lineRule="auto" w:before="137" w:after="0"/>
-        <w:ind w:left="907" w:right="175" w:hanging="279"/>
+        <w:ind w:left="927" w:right="315" w:hanging="279"/>
         <w:jc w:val="both"/>
         <w:rPr>
           <w:sz w:val="22"/>
@@ -9916,10 +10293,11 @@
           <w:numId w:val="3"/>
         </w:numPr>
         <w:tabs>
-          <w:tab w:pos="907" w:val="left" w:leader="none"/>
+          <w:tab w:pos="925" w:val="left" w:leader="none"/>
+          <w:tab w:pos="927" w:val="left" w:leader="none"/>
         </w:tabs>
-        <w:spacing w:line="259" w:lineRule="auto" w:before="139" w:after="0"/>
-        <w:ind w:left="907" w:right="177" w:hanging="279"/>
+        <w:spacing w:line="259" w:lineRule="auto" w:before="138" w:after="0"/>
+        <w:ind w:left="927" w:right="317" w:hanging="279"/>
         <w:jc w:val="both"/>
         <w:rPr>
           <w:sz w:val="22"/>
@@ -9960,10 +10338,11 @@
           <w:numId w:val="3"/>
         </w:numPr>
         <w:tabs>
-          <w:tab w:pos="907" w:val="left" w:leader="none"/>
+          <w:tab w:pos="925" w:val="left" w:leader="none"/>
+          <w:tab w:pos="927" w:val="left" w:leader="none"/>
         </w:tabs>
         <w:spacing w:line="259" w:lineRule="auto" w:before="118" w:after="0"/>
-        <w:ind w:left="907" w:right="176" w:hanging="279"/>
+        <w:ind w:left="927" w:right="315" w:hanging="279"/>
         <w:jc w:val="both"/>
         <w:rPr>
           <w:sz w:val="22"/>
@@ -10129,7 +10508,7 @@
       </w:r>
       <w:r>
         <w:rPr>
-          <w:spacing w:val="-13"/>
+          <w:spacing w:val="-14"/>
           <w:sz w:val="22"/>
         </w:rPr>
         <w:t> </w:t>
@@ -10178,7 +10557,7 @@
       </w:r>
       <w:r>
         <w:rPr>
-          <w:spacing w:val="-13"/>
+          <w:spacing w:val="-12"/>
           <w:sz w:val="22"/>
           <w:vertAlign w:val="baseline"/>
         </w:rPr>
@@ -10427,8 +10806,21 @@
     </w:p>
     <w:p>
       <w:pPr>
+        <w:spacing w:after="0" w:line="259" w:lineRule="auto"/>
+        <w:jc w:val="both"/>
+        <w:rPr>
+          <w:sz w:val="22"/>
+        </w:rPr>
+        <w:sectPr>
+          <w:pgSz w:w="12240" w:h="15840"/>
+          <w:pgMar w:top="800" w:bottom="280" w:left="960" w:right="760"/>
+        </w:sectPr>
+      </w:pPr>
+    </w:p>
+    <w:p>
+      <w:pPr>
         <w:pStyle w:val="Heading2"/>
-        <w:jc w:val="both"/>
+        <w:spacing w:before="41"/>
       </w:pPr>
       <w:r>
         <w:rPr/>
@@ -10446,16 +10838,6 @@
         </w:rPr>
         <w:t>Chapters</w:t>
       </w:r>
-    </w:p>
-    <w:p>
-      <w:pPr>
-        <w:spacing w:after="0"/>
-        <w:jc w:val="both"/>
-        <w:sectPr>
-          <w:pgSz w:w="12240" w:h="15840"/>
-          <w:pgMar w:top="800" w:bottom="280" w:left="980" w:right="900"/>
-        </w:sectPr>
-      </w:pPr>
     </w:p>
     <w:p>
       <w:pPr>
@@ -10465,10 +10847,10 @@
           <w:numId w:val="4"/>
         </w:numPr>
         <w:tabs>
-          <w:tab w:pos="907" w:val="left" w:leader="none"/>
+          <w:tab w:pos="927" w:val="left" w:leader="none"/>
         </w:tabs>
-        <w:spacing w:line="259" w:lineRule="auto" w:before="41" w:after="0"/>
-        <w:ind w:left="907" w:right="175" w:hanging="279"/>
+        <w:spacing w:line="259" w:lineRule="auto" w:before="157" w:after="0"/>
+        <w:ind w:left="927" w:right="315" w:hanging="279"/>
         <w:jc w:val="both"/>
         <w:rPr>
           <w:sz w:val="22"/>
@@ -10510,7 +10892,7 @@
       <w:r>
         <w:rPr>
           <w:b/>
-          <w:spacing w:val="37"/>
+          <w:spacing w:val="36"/>
           <w:sz w:val="22"/>
         </w:rPr>
         <w:t> </w:t>
@@ -10810,10 +11192,11 @@
           <w:numId w:val="4"/>
         </w:numPr>
         <w:tabs>
-          <w:tab w:pos="907" w:val="left" w:leader="none"/>
+          <w:tab w:pos="925" w:val="left" w:leader="none"/>
+          <w:tab w:pos="927" w:val="left" w:leader="none"/>
         </w:tabs>
-        <w:spacing w:line="259" w:lineRule="auto" w:before="139" w:after="0"/>
-        <w:ind w:left="907" w:right="175" w:hanging="279"/>
+        <w:spacing w:line="259" w:lineRule="auto" w:before="138" w:after="0"/>
+        <w:ind w:left="927" w:right="315" w:hanging="279"/>
         <w:jc w:val="both"/>
         <w:rPr>
           <w:sz w:val="22"/>
@@ -10958,10 +11341,11 @@
           <w:numId w:val="4"/>
         </w:numPr>
         <w:tabs>
-          <w:tab w:pos="907" w:val="left" w:leader="none"/>
+          <w:tab w:pos="925" w:val="left" w:leader="none"/>
+          <w:tab w:pos="927" w:val="left" w:leader="none"/>
         </w:tabs>
-        <w:spacing w:line="259" w:lineRule="auto" w:before="137" w:after="0"/>
-        <w:ind w:left="907" w:right="176" w:hanging="279"/>
+        <w:spacing w:line="259" w:lineRule="auto" w:before="138" w:after="0"/>
+        <w:ind w:left="927" w:right="316" w:hanging="279"/>
         <w:jc w:val="both"/>
         <w:rPr>
           <w:sz w:val="22"/>
@@ -11201,7 +11585,7 @@
     <w:p>
       <w:pPr>
         <w:pStyle w:val="Heading2"/>
-        <w:spacing w:before="139"/>
+        <w:spacing w:before="138"/>
       </w:pPr>
       <w:r>
         <w:rPr>
@@ -11218,10 +11602,10 @@
           <w:numId w:val="5"/>
         </w:numPr>
         <w:tabs>
-          <w:tab w:pos="907" w:val="left" w:leader="none"/>
+          <w:tab w:pos="927" w:val="left" w:leader="none"/>
         </w:tabs>
-        <w:spacing w:line="259" w:lineRule="auto" w:before="156" w:after="0"/>
-        <w:ind w:left="907" w:right="177" w:hanging="279"/>
+        <w:spacing w:line="259" w:lineRule="auto" w:before="157" w:after="0"/>
+        <w:ind w:left="927" w:right="317" w:hanging="279"/>
         <w:jc w:val="both"/>
         <w:rPr>
           <w:sz w:val="22"/>
@@ -11248,7 +11632,7 @@
       </w:r>
       <w:r>
         <w:rPr>
-          <w:spacing w:val="-2"/>
+          <w:spacing w:val="-3"/>
           <w:sz w:val="22"/>
         </w:rPr>
         <w:t> </w:t>
@@ -11639,10 +12023,11 @@
           <w:numId w:val="5"/>
         </w:numPr>
         <w:tabs>
-          <w:tab w:pos="907" w:val="left" w:leader="none"/>
+          <w:tab w:pos="925" w:val="left" w:leader="none"/>
+          <w:tab w:pos="927" w:val="left" w:leader="none"/>
         </w:tabs>
-        <w:spacing w:line="259" w:lineRule="auto" w:before="139" w:after="0"/>
-        <w:ind w:left="907" w:right="175" w:hanging="279"/>
+        <w:spacing w:line="259" w:lineRule="auto" w:before="138" w:after="0"/>
+        <w:ind w:left="927" w:right="314" w:hanging="279"/>
         <w:jc w:val="both"/>
         <w:rPr>
           <w:sz w:val="22"/>
@@ -11679,7 +12064,7 @@
       <w:pPr>
         <w:pStyle w:val="BodyText"/>
         <w:spacing w:before="7"/>
-        <w:ind w:left="0" w:firstLine="0"/>
+        <w:ind w:left="0"/>
         <w:jc w:val="left"/>
       </w:pPr>
     </w:p>
@@ -11725,7 +12110,7 @@
       <w:pPr>
         <w:pStyle w:val="BodyText"/>
         <w:spacing w:before="6"/>
-        <w:ind w:left="0" w:firstLine="0"/>
+        <w:ind w:left="0"/>
         <w:jc w:val="left"/>
         <w:rPr>
           <w:b/>
@@ -11743,7 +12128,7 @@
                   <wp:posOffset>685800</wp:posOffset>
                 </wp:positionH>
                 <wp:positionV relativeFrom="paragraph">
-                  <wp:posOffset>47942</wp:posOffset>
+                  <wp:posOffset>48265</wp:posOffset>
                 </wp:positionV>
                 <wp:extent cx="6400800" cy="1270"/>
                 <wp:effectExtent l="0" t="0" r="0" b="0"/>
@@ -11800,7 +12185,7 @@
           </mc:Choice>
           <mc:Fallback>
             <w:pict>
-              <v:shape style="position:absolute;margin-left:54pt;margin-top:3.774961pt;width:504pt;height:.1pt;mso-position-horizontal-relative:page;mso-position-vertical-relative:paragraph;z-index:-15726592;mso-wrap-distance-left:0;mso-wrap-distance-right:0" id="docshape5" coordorigin="1080,75" coordsize="10080,0" path="m1080,75l11160,75e" filled="false" stroked="true" strokeweight=".398pt" strokecolor="#000000">
+              <v:shape style="position:absolute;margin-left:54pt;margin-top:3.800426pt;width:504pt;height:.1pt;mso-position-horizontal-relative:page;mso-position-vertical-relative:paragraph;z-index:-15726592;mso-wrap-distance-left:0;mso-wrap-distance-right:0" id="docshape5" coordorigin="1080,76" coordsize="10080,0" path="m1080,76l11160,76e" filled="false" stroked="true" strokeweight=".398pt" strokecolor="#000000">
                 <v:path arrowok="t"/>
                 <v:stroke dashstyle="solid"/>
                 <w10:wrap type="topAndBottom"/>
@@ -11818,10 +12203,10 @@
           <w:numId w:val="5"/>
         </w:numPr>
         <w:tabs>
-          <w:tab w:pos="905" w:val="left" w:leader="none"/>
+          <w:tab w:pos="925" w:val="left" w:leader="none"/>
         </w:tabs>
         <w:spacing w:line="240" w:lineRule="auto" w:before="77" w:after="0"/>
-        <w:ind w:left="905" w:right="0" w:hanging="216"/>
+        <w:ind w:left="925" w:right="0" w:hanging="216"/>
         <w:jc w:val="left"/>
         <w:rPr>
           <w:sz w:val="22"/>
@@ -11874,7 +12259,7 @@
       </w:r>
       <w:r>
         <w:rPr>
-          <w:spacing w:val="12"/>
+          <w:spacing w:val="11"/>
           <w:sz w:val="22"/>
         </w:rPr>
         <w:t> </w:t>
@@ -11913,7 +12298,7 @@
       </w:r>
       <w:r>
         <w:rPr>
-          <w:spacing w:val="-4"/>
+          <w:spacing w:val="-5"/>
           <w:sz w:val="22"/>
         </w:rPr>
         <w:t> </w:t>
@@ -11947,10 +12332,10 @@
           <w:numId w:val="5"/>
         </w:numPr>
         <w:tabs>
-          <w:tab w:pos="905" w:val="left" w:leader="none"/>
+          <w:tab w:pos="925" w:val="left" w:leader="none"/>
         </w:tabs>
         <w:spacing w:line="240" w:lineRule="auto" w:before="138" w:after="0"/>
-        <w:ind w:left="905" w:right="0" w:hanging="216"/>
+        <w:ind w:left="925" w:right="0" w:hanging="216"/>
         <w:jc w:val="left"/>
         <w:rPr>
           <w:sz w:val="22"/>
@@ -11965,6 +12350,20 @@
       </w:r>
       <w:r>
         <w:rPr>
+          <w:spacing w:val="6"/>
+          <w:sz w:val="22"/>
+        </w:rPr>
+        <w:t> </w:t>
+      </w:r>
+      <w:r>
+        <w:rPr>
+          <w:spacing w:val="-2"/>
+          <w:sz w:val="22"/>
+        </w:rPr>
+        <w:t>Completion</w:t>
+      </w:r>
+      <w:r>
+        <w:rPr>
           <w:spacing w:val="7"/>
           <w:sz w:val="22"/>
         </w:rPr>
@@ -11975,81 +12374,67 @@
           <w:spacing w:val="-2"/>
           <w:sz w:val="22"/>
         </w:rPr>
-        <w:t>Completion</w:t>
+        <w:t>Award,</w:t>
+      </w:r>
+      <w:r>
+        <w:rPr>
+          <w:spacing w:val="7"/>
+          <w:sz w:val="22"/>
+        </w:rPr>
+        <w:t> </w:t>
+      </w:r>
+      <w:r>
+        <w:rPr>
+          <w:spacing w:val="-2"/>
+          <w:sz w:val="22"/>
+        </w:rPr>
+        <w:t>Graduate</w:t>
+      </w:r>
+      <w:r>
+        <w:rPr>
+          <w:spacing w:val="7"/>
+          <w:sz w:val="22"/>
+        </w:rPr>
+        <w:t> </w:t>
+      </w:r>
+      <w:r>
+        <w:rPr>
+          <w:spacing w:val="-2"/>
+          <w:sz w:val="22"/>
+        </w:rPr>
+        <w:t>School,</w:t>
+      </w:r>
+      <w:r>
+        <w:rPr>
+          <w:spacing w:val="7"/>
+          <w:sz w:val="22"/>
+        </w:rPr>
+        <w:t> </w:t>
+      </w:r>
+      <w:r>
+        <w:rPr>
+          <w:spacing w:val="-2"/>
+          <w:sz w:val="22"/>
+        </w:rPr>
+        <w:t>University</w:t>
+      </w:r>
+      <w:r>
+        <w:rPr>
+          <w:spacing w:val="7"/>
+          <w:sz w:val="22"/>
+        </w:rPr>
+        <w:t> </w:t>
+      </w:r>
+      <w:r>
+        <w:rPr>
+          <w:spacing w:val="-2"/>
+          <w:sz w:val="22"/>
+        </w:rPr>
+        <w:t>of</w:t>
       </w:r>
       <w:r>
         <w:rPr>
           <w:spacing w:val="6"/>
-          <w:sz w:val="22"/>
-        </w:rPr>
-        <w:t> </w:t>
-      </w:r>
-      <w:r>
-        <w:rPr>
-          <w:spacing w:val="-2"/>
-          <w:sz w:val="22"/>
-        </w:rPr>
-        <w:t>Award,</w:t>
-      </w:r>
-      <w:r>
-        <w:rPr>
-          <w:spacing w:val="7"/>
-          <w:sz w:val="22"/>
-        </w:rPr>
-        <w:t> </w:t>
-      </w:r>
-      <w:r>
-        <w:rPr>
-          <w:spacing w:val="-2"/>
-          <w:sz w:val="22"/>
-        </w:rPr>
-        <w:t>Graduate</w:t>
-      </w:r>
-      <w:r>
-        <w:rPr>
-          <w:spacing w:val="7"/>
-          <w:sz w:val="22"/>
-        </w:rPr>
-        <w:t> </w:t>
-      </w:r>
-      <w:r>
-        <w:rPr>
-          <w:spacing w:val="-2"/>
-          <w:sz w:val="22"/>
-        </w:rPr>
-        <w:t>School,</w:t>
-      </w:r>
-      <w:r>
-        <w:rPr>
-          <w:spacing w:val="7"/>
-          <w:sz w:val="22"/>
-        </w:rPr>
-        <w:t> </w:t>
-      </w:r>
-      <w:r>
-        <w:rPr>
-          <w:spacing w:val="-2"/>
-          <w:sz w:val="22"/>
-        </w:rPr>
-        <w:t>University</w:t>
-      </w:r>
-      <w:r>
-        <w:rPr>
-          <w:spacing w:val="7"/>
-          <w:sz w:val="22"/>
-        </w:rPr>
-        <w:t> </w:t>
-      </w:r>
-      <w:r>
-        <w:rPr>
-          <w:spacing w:val="-2"/>
-          <w:sz w:val="22"/>
-        </w:rPr>
-        <w:t>of</w:t>
-      </w:r>
-      <w:r>
-        <w:rPr>
-          <w:spacing w:val="7"/>
           <w:sz w:val="22"/>
         </w:rPr>
         <w:t> </w:t>
@@ -12112,11 +12497,11 @@
           <w:numId w:val="5"/>
         </w:numPr>
         <w:tabs>
-          <w:tab w:pos="905" w:val="left" w:leader="none"/>
-          <w:tab w:pos="907" w:val="left" w:leader="none"/>
+          <w:tab w:pos="925" w:val="left" w:leader="none"/>
+          <w:tab w:pos="927" w:val="left" w:leader="none"/>
         </w:tabs>
         <w:spacing w:line="249" w:lineRule="auto" w:before="138" w:after="0"/>
-        <w:ind w:left="907" w:right="177" w:hanging="218"/>
+        <w:ind w:left="927" w:right="318" w:hanging="218"/>
         <w:jc w:val="both"/>
         <w:rPr>
           <w:sz w:val="22"/>
@@ -12284,11 +12669,11 @@
           <w:numId w:val="5"/>
         </w:numPr>
         <w:tabs>
-          <w:tab w:pos="905" w:val="left" w:leader="none"/>
-          <w:tab w:pos="907" w:val="left" w:leader="none"/>
+          <w:tab w:pos="925" w:val="left" w:leader="none"/>
+          <w:tab w:pos="927" w:val="left" w:leader="none"/>
         </w:tabs>
         <w:spacing w:line="249" w:lineRule="auto" w:before="138" w:after="0"/>
-        <w:ind w:left="907" w:right="176" w:hanging="218"/>
+        <w:ind w:left="927" w:right="316" w:hanging="218"/>
         <w:jc w:val="both"/>
         <w:rPr>
           <w:sz w:val="22"/>
@@ -12309,10 +12694,10 @@
           <w:numId w:val="5"/>
         </w:numPr>
         <w:tabs>
-          <w:tab w:pos="905" w:val="left" w:leader="none"/>
+          <w:tab w:pos="925" w:val="left" w:leader="none"/>
         </w:tabs>
         <w:spacing w:line="240" w:lineRule="auto" w:before="138" w:after="0"/>
-        <w:ind w:left="905" w:right="0" w:hanging="216"/>
+        <w:ind w:left="925" w:right="0" w:hanging="216"/>
         <w:jc w:val="left"/>
         <w:rPr>
           <w:sz w:val="22"/>
@@ -12327,99 +12712,106 @@
       </w:r>
       <w:r>
         <w:rPr>
+          <w:spacing w:val="-3"/>
+          <w:sz w:val="22"/>
+        </w:rPr>
+        <w:t> </w:t>
+      </w:r>
+      <w:r>
+        <w:rPr>
+          <w:spacing w:val="-2"/>
+          <w:sz w:val="22"/>
+        </w:rPr>
+        <w:t>Student</w:t>
+      </w:r>
+      <w:r>
+        <w:rPr>
+          <w:spacing w:val="-3"/>
+          <w:sz w:val="22"/>
+        </w:rPr>
+        <w:t> </w:t>
+      </w:r>
+      <w:r>
+        <w:rPr>
+          <w:spacing w:val="-2"/>
+          <w:sz w:val="22"/>
+        </w:rPr>
+        <w:t>Scholarship,</w:t>
+      </w:r>
+      <w:r>
+        <w:rPr>
+          <w:spacing w:val="-3"/>
+          <w:sz w:val="22"/>
+        </w:rPr>
+        <w:t> </w:t>
+      </w:r>
+      <w:r>
+        <w:rPr>
+          <w:spacing w:val="-2"/>
+          <w:sz w:val="22"/>
+        </w:rPr>
+        <w:t>Zhengzhou</w:t>
+      </w:r>
+      <w:r>
+        <w:rPr>
+          <w:spacing w:val="-3"/>
+          <w:sz w:val="22"/>
+        </w:rPr>
+        <w:t> </w:t>
+      </w:r>
+      <w:r>
+        <w:rPr>
+          <w:spacing w:val="-2"/>
+          <w:sz w:val="22"/>
+        </w:rPr>
+        <w:t>University,</w:t>
+      </w:r>
+      <w:r>
+        <w:rPr>
+          <w:spacing w:val="-3"/>
+          <w:sz w:val="22"/>
+        </w:rPr>
+        <w:t> </w:t>
+      </w:r>
+      <w:r>
+        <w:rPr>
+          <w:spacing w:val="-2"/>
+          <w:sz w:val="22"/>
+        </w:rPr>
+        <w:t>Henan,</w:t>
+      </w:r>
+      <w:r>
+        <w:rPr>
+          <w:spacing w:val="-3"/>
+          <w:sz w:val="22"/>
+        </w:rPr>
+        <w:t> </w:t>
+      </w:r>
+      <w:r>
+        <w:rPr>
+          <w:spacing w:val="-2"/>
+          <w:sz w:val="22"/>
+        </w:rPr>
+        <w:t>China,</w:t>
+      </w:r>
+      <w:r>
+        <w:rPr>
+          <w:spacing w:val="-3"/>
+          <w:sz w:val="22"/>
+        </w:rPr>
+        <w:t> </w:t>
+      </w:r>
+      <w:r>
+        <w:rPr>
           <w:spacing w:val="-4"/>
           <w:sz w:val="22"/>
         </w:rPr>
-        <w:t> </w:t>
-      </w:r>
-      <w:r>
-        <w:rPr>
-          <w:spacing w:val="-2"/>
-          <w:sz w:val="22"/>
-        </w:rPr>
-        <w:t>Student</w:t>
-      </w:r>
-      <w:r>
-        <w:rPr>
-          <w:spacing w:val="-3"/>
-          <w:sz w:val="22"/>
-        </w:rPr>
-        <w:t> </w:t>
-      </w:r>
-      <w:r>
-        <w:rPr>
-          <w:spacing w:val="-2"/>
-          <w:sz w:val="22"/>
-        </w:rPr>
-        <w:t>Scholarship,</w:t>
-      </w:r>
-      <w:r>
-        <w:rPr>
-          <w:spacing w:val="-3"/>
-          <w:sz w:val="22"/>
-        </w:rPr>
-        <w:t> </w:t>
-      </w:r>
-      <w:r>
-        <w:rPr>
-          <w:spacing w:val="-2"/>
-          <w:sz w:val="22"/>
-        </w:rPr>
-        <w:t>Zhengzhou</w:t>
-      </w:r>
-      <w:r>
-        <w:rPr>
-          <w:spacing w:val="-4"/>
-          <w:sz w:val="22"/>
-        </w:rPr>
-        <w:t> </w:t>
-      </w:r>
-      <w:r>
-        <w:rPr>
-          <w:spacing w:val="-2"/>
-          <w:sz w:val="22"/>
-        </w:rPr>
-        <w:t>University,</w:t>
-      </w:r>
-      <w:r>
-        <w:rPr>
-          <w:spacing w:val="-3"/>
-          <w:sz w:val="22"/>
-        </w:rPr>
-        <w:t> </w:t>
-      </w:r>
-      <w:r>
-        <w:rPr>
-          <w:spacing w:val="-2"/>
-          <w:sz w:val="22"/>
-        </w:rPr>
-        <w:t>Henan,</w:t>
-      </w:r>
-      <w:r>
-        <w:rPr>
-          <w:spacing w:val="-3"/>
-          <w:sz w:val="22"/>
-        </w:rPr>
-        <w:t> </w:t>
-      </w:r>
-      <w:r>
-        <w:rPr>
-          <w:spacing w:val="-2"/>
-          <w:sz w:val="22"/>
-        </w:rPr>
-        <w:t>China,</w:t>
-      </w:r>
-      <w:r>
-        <w:rPr>
-          <w:spacing w:val="-4"/>
-          <w:sz w:val="22"/>
-        </w:rPr>
-        <w:t> 2005</w:t>
+        <w:t>2005</w:t>
       </w:r>
     </w:p>
     <w:sectPr>
       <w:pgSz w:w="12240" w:h="15840"/>
-      <w:pgMar w:top="840" w:bottom="280" w:left="980" w:right="900"/>
+      <w:pgMar w:top="840" w:bottom="280" w:left="960" w:right="760"/>
     </w:sectPr>
   </w:body>
 </w:document>
@@ -12435,7 +12827,7 @@
       <w:lvlText w:val="%1."/>
       <w:lvlJc w:val="left"/>
       <w:pPr>
-        <w:ind w:left="907" w:hanging="279"/>
+        <w:ind w:left="927" w:hanging="279"/>
         <w:jc w:val="left"/>
       </w:pPr>
       <w:rPr>
@@ -12457,7 +12849,7 @@
       <w:lvlText w:val="•"/>
       <w:lvlJc w:val="left"/>
       <w:pPr>
-        <w:ind w:left="907" w:hanging="218"/>
+        <w:ind w:left="927" w:hanging="218"/>
       </w:pPr>
       <w:rPr>
         <w:rFonts w:hint="default" w:ascii="Calibri" w:hAnsi="Calibri" w:eastAsia="Calibri" w:cs="Calibri"/>
@@ -12478,7 +12870,7 @@
       <w:lvlText w:val="•"/>
       <w:lvlJc w:val="left"/>
       <w:pPr>
-        <w:ind w:left="2792" w:hanging="218"/>
+        <w:ind w:left="2840" w:hanging="218"/>
       </w:pPr>
       <w:rPr>
         <w:rFonts w:hint="default"/>
@@ -12491,7 +12883,7 @@
       <w:lvlText w:val="•"/>
       <w:lvlJc w:val="left"/>
       <w:pPr>
-        <w:ind w:left="3738" w:hanging="218"/>
+        <w:ind w:left="3800" w:hanging="218"/>
       </w:pPr>
       <w:rPr>
         <w:rFonts w:hint="default"/>
@@ -12504,7 +12896,7 @@
       <w:lvlText w:val="•"/>
       <w:lvlJc w:val="left"/>
       <w:pPr>
-        <w:ind w:left="4684" w:hanging="218"/>
+        <w:ind w:left="4760" w:hanging="218"/>
       </w:pPr>
       <w:rPr>
         <w:rFonts w:hint="default"/>
@@ -12517,7 +12909,7 @@
       <w:lvlText w:val="•"/>
       <w:lvlJc w:val="left"/>
       <w:pPr>
-        <w:ind w:left="5630" w:hanging="218"/>
+        <w:ind w:left="5720" w:hanging="218"/>
       </w:pPr>
       <w:rPr>
         <w:rFonts w:hint="default"/>
@@ -12530,7 +12922,7 @@
       <w:lvlText w:val="•"/>
       <w:lvlJc w:val="left"/>
       <w:pPr>
-        <w:ind w:left="6576" w:hanging="218"/>
+        <w:ind w:left="6680" w:hanging="218"/>
       </w:pPr>
       <w:rPr>
         <w:rFonts w:hint="default"/>
@@ -12543,7 +12935,7 @@
       <w:lvlText w:val="•"/>
       <w:lvlJc w:val="left"/>
       <w:pPr>
-        <w:ind w:left="7522" w:hanging="218"/>
+        <w:ind w:left="7640" w:hanging="218"/>
       </w:pPr>
       <w:rPr>
         <w:rFonts w:hint="default"/>
@@ -12556,7 +12948,7 @@
       <w:lvlText w:val="•"/>
       <w:lvlJc w:val="left"/>
       <w:pPr>
-        <w:ind w:left="8468" w:hanging="218"/>
+        <w:ind w:left="8600" w:hanging="218"/>
       </w:pPr>
       <w:rPr>
         <w:rFonts w:hint="default"/>
@@ -12572,7 +12964,7 @@
       <w:lvlText w:val="%1."/>
       <w:lvlJc w:val="left"/>
       <w:pPr>
-        <w:ind w:left="907" w:hanging="279"/>
+        <w:ind w:left="927" w:hanging="279"/>
         <w:jc w:val="left"/>
       </w:pPr>
       <w:rPr>
@@ -12594,7 +12986,7 @@
       <w:lvlText w:val="•"/>
       <w:lvlJc w:val="left"/>
       <w:pPr>
-        <w:ind w:left="1846" w:hanging="279"/>
+        <w:ind w:left="1880" w:hanging="279"/>
       </w:pPr>
       <w:rPr>
         <w:rFonts w:hint="default"/>
@@ -12607,7 +12999,7 @@
       <w:lvlText w:val="•"/>
       <w:lvlJc w:val="left"/>
       <w:pPr>
-        <w:ind w:left="2792" w:hanging="279"/>
+        <w:ind w:left="2840" w:hanging="279"/>
       </w:pPr>
       <w:rPr>
         <w:rFonts w:hint="default"/>
@@ -12620,7 +13012,7 @@
       <w:lvlText w:val="•"/>
       <w:lvlJc w:val="left"/>
       <w:pPr>
-        <w:ind w:left="3738" w:hanging="279"/>
+        <w:ind w:left="3800" w:hanging="279"/>
       </w:pPr>
       <w:rPr>
         <w:rFonts w:hint="default"/>
@@ -12633,7 +13025,7 @@
       <w:lvlText w:val="•"/>
       <w:lvlJc w:val="left"/>
       <w:pPr>
-        <w:ind w:left="4684" w:hanging="279"/>
+        <w:ind w:left="4760" w:hanging="279"/>
       </w:pPr>
       <w:rPr>
         <w:rFonts w:hint="default"/>
@@ -12646,7 +13038,7 @@
       <w:lvlText w:val="•"/>
       <w:lvlJc w:val="left"/>
       <w:pPr>
-        <w:ind w:left="5630" w:hanging="279"/>
+        <w:ind w:left="5720" w:hanging="279"/>
       </w:pPr>
       <w:rPr>
         <w:rFonts w:hint="default"/>
@@ -12659,7 +13051,7 @@
       <w:lvlText w:val="•"/>
       <w:lvlJc w:val="left"/>
       <w:pPr>
-        <w:ind w:left="6576" w:hanging="279"/>
+        <w:ind w:left="6680" w:hanging="279"/>
       </w:pPr>
       <w:rPr>
         <w:rFonts w:hint="default"/>
@@ -12672,7 +13064,7 @@
       <w:lvlText w:val="•"/>
       <w:lvlJc w:val="left"/>
       <w:pPr>
-        <w:ind w:left="7522" w:hanging="279"/>
+        <w:ind w:left="7640" w:hanging="279"/>
       </w:pPr>
       <w:rPr>
         <w:rFonts w:hint="default"/>
@@ -12685,7 +13077,7 @@
       <w:lvlText w:val="•"/>
       <w:lvlJc w:val="left"/>
       <w:pPr>
-        <w:ind w:left="8468" w:hanging="279"/>
+        <w:ind w:left="8600" w:hanging="279"/>
       </w:pPr>
       <w:rPr>
         <w:rFonts w:hint="default"/>
@@ -12701,7 +13093,7 @@
       <w:lvlText w:val="%1."/>
       <w:lvlJc w:val="left"/>
       <w:pPr>
-        <w:ind w:left="907" w:hanging="279"/>
+        <w:ind w:left="927" w:hanging="279"/>
         <w:jc w:val="left"/>
       </w:pPr>
       <w:rPr>
@@ -12723,7 +13115,7 @@
       <w:lvlText w:val="•"/>
       <w:lvlJc w:val="left"/>
       <w:pPr>
-        <w:ind w:left="1846" w:hanging="279"/>
+        <w:ind w:left="1880" w:hanging="279"/>
       </w:pPr>
       <w:rPr>
         <w:rFonts w:hint="default"/>
@@ -12736,7 +13128,7 @@
       <w:lvlText w:val="•"/>
       <w:lvlJc w:val="left"/>
       <w:pPr>
-        <w:ind w:left="2792" w:hanging="279"/>
+        <w:ind w:left="2840" w:hanging="279"/>
       </w:pPr>
       <w:rPr>
         <w:rFonts w:hint="default"/>
@@ -12749,7 +13141,7 @@
       <w:lvlText w:val="•"/>
       <w:lvlJc w:val="left"/>
       <w:pPr>
-        <w:ind w:left="3738" w:hanging="279"/>
+        <w:ind w:left="3800" w:hanging="279"/>
       </w:pPr>
       <w:rPr>
         <w:rFonts w:hint="default"/>
@@ -12762,7 +13154,7 @@
       <w:lvlText w:val="•"/>
       <w:lvlJc w:val="left"/>
       <w:pPr>
-        <w:ind w:left="4684" w:hanging="279"/>
+        <w:ind w:left="4760" w:hanging="279"/>
       </w:pPr>
       <w:rPr>
         <w:rFonts w:hint="default"/>
@@ -12775,7 +13167,7 @@
       <w:lvlText w:val="•"/>
       <w:lvlJc w:val="left"/>
       <w:pPr>
-        <w:ind w:left="5630" w:hanging="279"/>
+        <w:ind w:left="5720" w:hanging="279"/>
       </w:pPr>
       <w:rPr>
         <w:rFonts w:hint="default"/>
@@ -12788,7 +13180,7 @@
       <w:lvlText w:val="•"/>
       <w:lvlJc w:val="left"/>
       <w:pPr>
-        <w:ind w:left="6576" w:hanging="279"/>
+        <w:ind w:left="6680" w:hanging="279"/>
       </w:pPr>
       <w:rPr>
         <w:rFonts w:hint="default"/>
@@ -12801,7 +13193,7 @@
       <w:lvlText w:val="•"/>
       <w:lvlJc w:val="left"/>
       <w:pPr>
-        <w:ind w:left="7522" w:hanging="279"/>
+        <w:ind w:left="7640" w:hanging="279"/>
       </w:pPr>
       <w:rPr>
         <w:rFonts w:hint="default"/>
@@ -12814,7 +13206,7 @@
       <w:lvlText w:val="•"/>
       <w:lvlJc w:val="left"/>
       <w:pPr>
-        <w:ind w:left="8468" w:hanging="279"/>
+        <w:ind w:left="8600" w:hanging="279"/>
       </w:pPr>
       <w:rPr>
         <w:rFonts w:hint="default"/>
@@ -12830,7 +13222,7 @@
       <w:lvlText w:val="%1."/>
       <w:lvlJc w:val="left"/>
       <w:pPr>
-        <w:ind w:left="907" w:hanging="279"/>
+        <w:ind w:left="927" w:hanging="279"/>
         <w:jc w:val="right"/>
       </w:pPr>
       <w:rPr>
@@ -12852,7 +13244,7 @@
       <w:lvlText w:val="•"/>
       <w:lvlJc w:val="left"/>
       <w:pPr>
-        <w:ind w:left="1846" w:hanging="279"/>
+        <w:ind w:left="1880" w:hanging="279"/>
       </w:pPr>
       <w:rPr>
         <w:rFonts w:hint="default"/>
@@ -12865,7 +13257,7 @@
       <w:lvlText w:val="•"/>
       <w:lvlJc w:val="left"/>
       <w:pPr>
-        <w:ind w:left="2792" w:hanging="279"/>
+        <w:ind w:left="2840" w:hanging="279"/>
       </w:pPr>
       <w:rPr>
         <w:rFonts w:hint="default"/>
@@ -12878,7 +13270,7 @@
       <w:lvlText w:val="•"/>
       <w:lvlJc w:val="left"/>
       <w:pPr>
-        <w:ind w:left="3738" w:hanging="279"/>
+        <w:ind w:left="3800" w:hanging="279"/>
       </w:pPr>
       <w:rPr>
         <w:rFonts w:hint="default"/>
@@ -12891,7 +13283,7 @@
       <w:lvlText w:val="•"/>
       <w:lvlJc w:val="left"/>
       <w:pPr>
-        <w:ind w:left="4684" w:hanging="279"/>
+        <w:ind w:left="4760" w:hanging="279"/>
       </w:pPr>
       <w:rPr>
         <w:rFonts w:hint="default"/>
@@ -12904,7 +13296,7 @@
       <w:lvlText w:val="•"/>
       <w:lvlJc w:val="left"/>
       <w:pPr>
-        <w:ind w:left="5630" w:hanging="279"/>
+        <w:ind w:left="5720" w:hanging="279"/>
       </w:pPr>
       <w:rPr>
         <w:rFonts w:hint="default"/>
@@ -12917,7 +13309,7 @@
       <w:lvlText w:val="•"/>
       <w:lvlJc w:val="left"/>
       <w:pPr>
-        <w:ind w:left="6576" w:hanging="279"/>
+        <w:ind w:left="6680" w:hanging="279"/>
       </w:pPr>
       <w:rPr>
         <w:rFonts w:hint="default"/>
@@ -12930,7 +13322,7 @@
       <w:lvlText w:val="•"/>
       <w:lvlJc w:val="left"/>
       <w:pPr>
-        <w:ind w:left="7522" w:hanging="279"/>
+        <w:ind w:left="7640" w:hanging="279"/>
       </w:pPr>
       <w:rPr>
         <w:rFonts w:hint="default"/>
@@ -12943,7 +13335,7 @@
       <w:lvlText w:val="•"/>
       <w:lvlJc w:val="left"/>
       <w:pPr>
-        <w:ind w:left="8468" w:hanging="279"/>
+        <w:ind w:left="8600" w:hanging="279"/>
       </w:pPr>
       <w:rPr>
         <w:rFonts w:hint="default"/>
@@ -12959,7 +13351,7 @@
       <w:lvlText w:val="·"/>
       <w:lvlJc w:val="left"/>
       <w:pPr>
-        <w:ind w:left="427" w:hanging="170"/>
+        <w:ind w:left="447" w:hanging="170"/>
       </w:pPr>
       <w:rPr>
         <w:rFonts w:hint="default" w:ascii="Meiryo UI" w:hAnsi="Meiryo UI" w:eastAsia="Meiryo UI" w:cs="Meiryo UI"/>
@@ -12980,7 +13372,7 @@
       <w:lvlText w:val="•"/>
       <w:lvlJc w:val="left"/>
       <w:pPr>
-        <w:ind w:left="1414" w:hanging="170"/>
+        <w:ind w:left="1448" w:hanging="170"/>
       </w:pPr>
       <w:rPr>
         <w:rFonts w:hint="default"/>
@@ -12993,7 +13385,7 @@
       <w:lvlText w:val="•"/>
       <w:lvlJc w:val="left"/>
       <w:pPr>
-        <w:ind w:left="2408" w:hanging="170"/>
+        <w:ind w:left="2456" w:hanging="170"/>
       </w:pPr>
       <w:rPr>
         <w:rFonts w:hint="default"/>
@@ -13006,7 +13398,7 @@
       <w:lvlText w:val="•"/>
       <w:lvlJc w:val="left"/>
       <w:pPr>
-        <w:ind w:left="3402" w:hanging="170"/>
+        <w:ind w:left="3464" w:hanging="170"/>
       </w:pPr>
       <w:rPr>
         <w:rFonts w:hint="default"/>
@@ -13019,7 +13411,7 @@
       <w:lvlText w:val="•"/>
       <w:lvlJc w:val="left"/>
       <w:pPr>
-        <w:ind w:left="4396" w:hanging="170"/>
+        <w:ind w:left="4472" w:hanging="170"/>
       </w:pPr>
       <w:rPr>
         <w:rFonts w:hint="default"/>
@@ -13032,7 +13424,7 @@
       <w:lvlText w:val="•"/>
       <w:lvlJc w:val="left"/>
       <w:pPr>
-        <w:ind w:left="5390" w:hanging="170"/>
+        <w:ind w:left="5480" w:hanging="170"/>
       </w:pPr>
       <w:rPr>
         <w:rFonts w:hint="default"/>
@@ -13045,7 +13437,7 @@
       <w:lvlText w:val="•"/>
       <w:lvlJc w:val="left"/>
       <w:pPr>
-        <w:ind w:left="6384" w:hanging="170"/>
+        <w:ind w:left="6488" w:hanging="170"/>
       </w:pPr>
       <w:rPr>
         <w:rFonts w:hint="default"/>
@@ -13058,7 +13450,7 @@
       <w:lvlText w:val="•"/>
       <w:lvlJc w:val="left"/>
       <w:pPr>
-        <w:ind w:left="7378" w:hanging="170"/>
+        <w:ind w:left="7496" w:hanging="170"/>
       </w:pPr>
       <w:rPr>
         <w:rFonts w:hint="default"/>
@@ -13071,7 +13463,7 @@
       <w:lvlText w:val="•"/>
       <w:lvlJc w:val="left"/>
       <w:pPr>
-        <w:ind w:left="8372" w:hanging="170"/>
+        <w:ind w:left="8504" w:hanging="170"/>
       </w:pPr>
       <w:rPr>
         <w:rFonts w:hint="default"/>
@@ -13163,7 +13555,8 @@
     <w:uiPriority w:val="1"/>
     <w:qFormat/>
     <w:pPr>
-      <w:ind w:left="907" w:hanging="279"/>
+      <w:spacing w:before="138"/>
+      <w:ind w:left="927"/>
       <w:jc w:val="both"/>
     </w:pPr>
     <w:rPr>
@@ -13179,7 +13572,7 @@
     <w:uiPriority w:val="1"/>
     <w:qFormat/>
     <w:pPr>
-      <w:ind w:left="100"/>
+      <w:ind w:left="120"/>
       <w:outlineLvl w:val="1"/>
     </w:pPr>
     <w:rPr>
@@ -13197,8 +13590,8 @@
     <w:uiPriority w:val="1"/>
     <w:qFormat/>
     <w:pPr>
-      <w:spacing w:before="137"/>
-      <w:ind w:left="427"/>
+      <w:spacing w:before="156"/>
+      <w:ind w:left="447"/>
       <w:outlineLvl w:val="2"/>
     </w:pPr>
     <w:rPr>
@@ -13217,7 +13610,7 @@
     <w:qFormat/>
     <w:pPr>
       <w:spacing w:before="18"/>
-      <w:ind w:right="79"/>
+      <w:ind w:right="199"/>
       <w:jc w:val="center"/>
     </w:pPr>
     <w:rPr>
@@ -13235,7 +13628,8 @@
     <w:uiPriority w:val="1"/>
     <w:qFormat/>
     <w:pPr>
-      <w:ind w:left="907" w:right="176" w:hanging="279"/>
+      <w:spacing w:before="138"/>
+      <w:ind w:left="927" w:right="317" w:hanging="279"/>
       <w:jc w:val="both"/>
     </w:pPr>
     <w:rPr>

</xml_diff>